<commit_message>
Updated Context API and ROUTER info
</commit_message>
<xml_diff>
--- a/Summary.docx
+++ b/Summary.docx
@@ -162,47 +162,7 @@
           <w:szCs w:val="21"/>
           <w:lang w:eastAsia="en-IN"/>
         </w:rPr>
-        <w:t>((</w:t>
-      </w:r>
-      <w:r>
-        <w:rPr>
-          <w:rFonts w:ascii="Consolas" w:eastAsia="Times New Roman" w:hAnsi="Consolas" w:cs="Times New Roman"/>
-          <w:color w:val="9CDCFE"/>
-          <w:sz w:val="21"/>
-          <w:szCs w:val="21"/>
-          <w:lang w:eastAsia="en-IN"/>
-        </w:rPr>
-        <w:t>_</w:t>
-      </w:r>
-      <w:r>
-        <w:rPr>
-          <w:rFonts w:ascii="Consolas" w:eastAsia="Times New Roman" w:hAnsi="Consolas" w:cs="Times New Roman"/>
-          <w:color w:val="D4D4D4"/>
-          <w:sz w:val="21"/>
-          <w:szCs w:val="21"/>
-          <w:lang w:eastAsia="en-IN"/>
-        </w:rPr>
-        <w:t xml:space="preserve">, </w:t>
-      </w:r>
-      <w:r>
-        <w:rPr>
-          <w:rFonts w:ascii="Consolas" w:eastAsia="Times New Roman" w:hAnsi="Consolas" w:cs="Times New Roman"/>
-          <w:color w:val="9CDCFE"/>
-          <w:sz w:val="21"/>
-          <w:szCs w:val="21"/>
-          <w:lang w:eastAsia="en-IN"/>
-        </w:rPr>
-        <w:t>i</w:t>
-      </w:r>
-      <w:r>
-        <w:rPr>
-          <w:rFonts w:ascii="Consolas" w:eastAsia="Times New Roman" w:hAnsi="Consolas" w:cs="Times New Roman"/>
-          <w:color w:val="D4D4D4"/>
-          <w:sz w:val="21"/>
-          <w:szCs w:val="21"/>
-          <w:lang w:eastAsia="en-IN"/>
-        </w:rPr>
-        <w:t xml:space="preserve">) </w:t>
+        <w:t xml:space="preserve">(() </w:t>
       </w:r>
       <w:r>
         <w:rPr>
@@ -658,9 +618,974 @@
     </w:p>
     <w:p>
       <w:pPr>
-        <w:ind w:left="360"/>
-      </w:pPr>
-    </w:p>
+        <w:pStyle w:val="ListParagraph"/>
+        <w:numPr>
+          <w:ilvl w:val="0"/>
+          <w:numId w:val="2"/>
+        </w:numPr>
+      </w:pPr>
+      <w:r>
+        <w:t xml:space="preserve">Navigation in the Header Component using react-router-dom </w:t>
+      </w:r>
+    </w:p>
+    <w:p>
+      <w:pPr>
+        <w:shd w:val="clear" w:color="auto" w:fill="1E1E1E"/>
+        <w:spacing w:after="0" w:line="285" w:lineRule="atLeast"/>
+        <w:rPr>
+          <w:rFonts w:ascii="Consolas" w:eastAsia="Times New Roman" w:hAnsi="Consolas" w:cs="Times New Roman"/>
+          <w:color w:val="D4D4D4"/>
+          <w:sz w:val="21"/>
+          <w:szCs w:val="21"/>
+          <w:lang w:eastAsia="en-IN"/>
+        </w:rPr>
+      </w:pPr>
+      <w:r>
+        <w:rPr>
+          <w:rFonts w:ascii="Consolas" w:eastAsia="Times New Roman" w:hAnsi="Consolas" w:cs="Times New Roman"/>
+          <w:color w:val="C586C0"/>
+          <w:sz w:val="21"/>
+          <w:szCs w:val="21"/>
+          <w:lang w:eastAsia="en-IN"/>
+        </w:rPr>
+        <w:t>import</w:t>
+      </w:r>
+      <w:r>
+        <w:rPr>
+          <w:rFonts w:ascii="Consolas" w:eastAsia="Times New Roman" w:hAnsi="Consolas" w:cs="Times New Roman"/>
+          <w:color w:val="D4D4D4"/>
+          <w:sz w:val="21"/>
+          <w:szCs w:val="21"/>
+          <w:lang w:eastAsia="en-IN"/>
+        </w:rPr>
+        <w:t xml:space="preserve"> { </w:t>
+      </w:r>
+      <w:r>
+        <w:rPr>
+          <w:rFonts w:ascii="Consolas" w:eastAsia="Times New Roman" w:hAnsi="Consolas" w:cs="Times New Roman"/>
+          <w:color w:val="9CDCFE"/>
+          <w:sz w:val="21"/>
+          <w:szCs w:val="21"/>
+          <w:lang w:eastAsia="en-IN"/>
+        </w:rPr>
+        <w:t>BrowserRouter</w:t>
+      </w:r>
+      <w:r>
+        <w:rPr>
+          <w:rFonts w:ascii="Consolas" w:eastAsia="Times New Roman" w:hAnsi="Consolas" w:cs="Times New Roman"/>
+          <w:color w:val="D4D4D4"/>
+          <w:sz w:val="21"/>
+          <w:szCs w:val="21"/>
+          <w:lang w:eastAsia="en-IN"/>
+        </w:rPr>
+        <w:t xml:space="preserve"> </w:t>
+      </w:r>
+      <w:r>
+        <w:rPr>
+          <w:rFonts w:ascii="Consolas" w:eastAsia="Times New Roman" w:hAnsi="Consolas" w:cs="Times New Roman"/>
+          <w:color w:val="C586C0"/>
+          <w:sz w:val="21"/>
+          <w:szCs w:val="21"/>
+          <w:lang w:eastAsia="en-IN"/>
+        </w:rPr>
+        <w:t>as</w:t>
+      </w:r>
+      <w:r>
+        <w:rPr>
+          <w:rFonts w:ascii="Consolas" w:eastAsia="Times New Roman" w:hAnsi="Consolas" w:cs="Times New Roman"/>
+          <w:color w:val="D4D4D4"/>
+          <w:sz w:val="21"/>
+          <w:szCs w:val="21"/>
+          <w:lang w:eastAsia="en-IN"/>
+        </w:rPr>
+        <w:t xml:space="preserve"> </w:t>
+      </w:r>
+      <w:r>
+        <w:rPr>
+          <w:rFonts w:ascii="Consolas" w:eastAsia="Times New Roman" w:hAnsi="Consolas" w:cs="Times New Roman"/>
+          <w:color w:val="9CDCFE"/>
+          <w:sz w:val="21"/>
+          <w:szCs w:val="21"/>
+          <w:lang w:eastAsia="en-IN"/>
+        </w:rPr>
+        <w:t>Router</w:t>
+      </w:r>
+      <w:r>
+        <w:rPr>
+          <w:rFonts w:ascii="Consolas" w:eastAsia="Times New Roman" w:hAnsi="Consolas" w:cs="Times New Roman"/>
+          <w:color w:val="D4D4D4"/>
+          <w:sz w:val="21"/>
+          <w:szCs w:val="21"/>
+          <w:lang w:eastAsia="en-IN"/>
+        </w:rPr>
+        <w:t xml:space="preserve">, </w:t>
+      </w:r>
+      <w:r>
+        <w:rPr>
+          <w:rFonts w:ascii="Consolas" w:eastAsia="Times New Roman" w:hAnsi="Consolas" w:cs="Times New Roman"/>
+          <w:color w:val="9CDCFE"/>
+          <w:sz w:val="21"/>
+          <w:szCs w:val="21"/>
+          <w:lang w:eastAsia="en-IN"/>
+        </w:rPr>
+        <w:t>Route</w:t>
+      </w:r>
+      <w:r>
+        <w:rPr>
+          <w:rFonts w:ascii="Consolas" w:eastAsia="Times New Roman" w:hAnsi="Consolas" w:cs="Times New Roman"/>
+          <w:color w:val="D4D4D4"/>
+          <w:sz w:val="21"/>
+          <w:szCs w:val="21"/>
+          <w:lang w:eastAsia="en-IN"/>
+        </w:rPr>
+        <w:t xml:space="preserve">, </w:t>
+      </w:r>
+      <w:r>
+        <w:rPr>
+          <w:rFonts w:ascii="Consolas" w:eastAsia="Times New Roman" w:hAnsi="Consolas" w:cs="Times New Roman"/>
+          <w:color w:val="9CDCFE"/>
+          <w:sz w:val="21"/>
+          <w:szCs w:val="21"/>
+          <w:lang w:eastAsia="en-IN"/>
+        </w:rPr>
+        <w:t>Routes</w:t>
+      </w:r>
+      <w:r>
+        <w:rPr>
+          <w:rFonts w:ascii="Consolas" w:eastAsia="Times New Roman" w:hAnsi="Consolas" w:cs="Times New Roman"/>
+          <w:color w:val="D4D4D4"/>
+          <w:sz w:val="21"/>
+          <w:szCs w:val="21"/>
+          <w:lang w:eastAsia="en-IN"/>
+        </w:rPr>
+        <w:t xml:space="preserve"> } </w:t>
+      </w:r>
+      <w:r>
+        <w:rPr>
+          <w:rFonts w:ascii="Consolas" w:eastAsia="Times New Roman" w:hAnsi="Consolas" w:cs="Times New Roman"/>
+          <w:color w:val="C586C0"/>
+          <w:sz w:val="21"/>
+          <w:szCs w:val="21"/>
+          <w:lang w:eastAsia="en-IN"/>
+        </w:rPr>
+        <w:t>from</w:t>
+      </w:r>
+      <w:r>
+        <w:rPr>
+          <w:rFonts w:ascii="Consolas" w:eastAsia="Times New Roman" w:hAnsi="Consolas" w:cs="Times New Roman"/>
+          <w:color w:val="D4D4D4"/>
+          <w:sz w:val="21"/>
+          <w:szCs w:val="21"/>
+          <w:lang w:eastAsia="en-IN"/>
+        </w:rPr>
+        <w:t xml:space="preserve"> </w:t>
+      </w:r>
+      <w:r>
+        <w:rPr>
+          <w:rFonts w:ascii="Consolas" w:eastAsia="Times New Roman" w:hAnsi="Consolas" w:cs="Times New Roman"/>
+          <w:color w:val="CE9178"/>
+          <w:sz w:val="21"/>
+          <w:szCs w:val="21"/>
+          <w:lang w:eastAsia="en-IN"/>
+        </w:rPr>
+        <w:t>"react-router-dom"</w:t>
+      </w:r>
+      <w:r>
+        <w:rPr>
+          <w:rFonts w:ascii="Consolas" w:eastAsia="Times New Roman" w:hAnsi="Consolas" w:cs="Times New Roman"/>
+          <w:color w:val="D4D4D4"/>
+          <w:sz w:val="21"/>
+          <w:szCs w:val="21"/>
+          <w:lang w:eastAsia="en-IN"/>
+        </w:rPr>
+        <w:t>;</w:t>
+      </w:r>
+    </w:p>
+    <w:p>
+      <w:pPr>
+        <w:shd w:val="clear" w:color="auto" w:fill="1E1E1E"/>
+        <w:spacing w:after="0" w:line="285" w:lineRule="atLeast"/>
+        <w:rPr>
+          <w:rFonts w:ascii="Consolas" w:eastAsia="Times New Roman" w:hAnsi="Consolas" w:cs="Times New Roman"/>
+          <w:color w:val="808080"/>
+          <w:sz w:val="21"/>
+          <w:szCs w:val="21"/>
+          <w:lang w:eastAsia="en-IN"/>
+        </w:rPr>
+      </w:pPr>
+    </w:p>
+    <w:p>
+      <w:pPr>
+        <w:shd w:val="clear" w:color="auto" w:fill="1E1E1E"/>
+        <w:spacing w:after="0" w:line="285" w:lineRule="atLeast"/>
+        <w:rPr>
+          <w:rFonts w:ascii="Consolas" w:eastAsia="Times New Roman" w:hAnsi="Consolas" w:cs="Times New Roman"/>
+          <w:color w:val="D4D4D4"/>
+          <w:sz w:val="21"/>
+          <w:szCs w:val="21"/>
+          <w:lang w:eastAsia="en-IN"/>
+        </w:rPr>
+      </w:pPr>
+      <w:r>
+        <w:rPr>
+          <w:rFonts w:ascii="Consolas" w:eastAsia="Times New Roman" w:hAnsi="Consolas" w:cs="Times New Roman"/>
+          <w:color w:val="808080"/>
+          <w:sz w:val="21"/>
+          <w:szCs w:val="21"/>
+          <w:lang w:eastAsia="en-IN"/>
+        </w:rPr>
+        <w:t>&lt;</w:t>
+      </w:r>
+      <w:r>
+        <w:rPr>
+          <w:rFonts w:ascii="Consolas" w:eastAsia="Times New Roman" w:hAnsi="Consolas" w:cs="Times New Roman"/>
+          <w:color w:val="4EC9B0"/>
+          <w:sz w:val="21"/>
+          <w:szCs w:val="21"/>
+          <w:lang w:eastAsia="en-IN"/>
+        </w:rPr>
+        <w:t>Router</w:t>
+      </w:r>
+      <w:r>
+        <w:rPr>
+          <w:rFonts w:ascii="Consolas" w:eastAsia="Times New Roman" w:hAnsi="Consolas" w:cs="Times New Roman"/>
+          <w:color w:val="808080"/>
+          <w:sz w:val="21"/>
+          <w:szCs w:val="21"/>
+          <w:lang w:eastAsia="en-IN"/>
+        </w:rPr>
+        <w:t>&gt;</w:t>
+      </w:r>
+    </w:p>
+    <w:p>
+      <w:pPr>
+        <w:shd w:val="clear" w:color="auto" w:fill="1E1E1E"/>
+        <w:spacing w:after="0" w:line="285" w:lineRule="atLeast"/>
+        <w:rPr>
+          <w:rFonts w:ascii="Consolas" w:eastAsia="Times New Roman" w:hAnsi="Consolas" w:cs="Times New Roman"/>
+          <w:color w:val="D4D4D4"/>
+          <w:sz w:val="21"/>
+          <w:szCs w:val="21"/>
+          <w:lang w:eastAsia="en-IN"/>
+        </w:rPr>
+      </w:pPr>
+      <w:r>
+        <w:rPr>
+          <w:rFonts w:ascii="Consolas" w:eastAsia="Times New Roman" w:hAnsi="Consolas" w:cs="Times New Roman"/>
+          <w:color w:val="D4D4D4"/>
+          <w:sz w:val="21"/>
+          <w:szCs w:val="21"/>
+          <w:lang w:eastAsia="en-IN"/>
+        </w:rPr>
+        <w:t xml:space="preserve">        </w:t>
+      </w:r>
+      <w:r>
+        <w:rPr>
+          <w:rFonts w:ascii="Consolas" w:eastAsia="Times New Roman" w:hAnsi="Consolas" w:cs="Times New Roman"/>
+          <w:color w:val="808080"/>
+          <w:sz w:val="21"/>
+          <w:szCs w:val="21"/>
+          <w:lang w:eastAsia="en-IN"/>
+        </w:rPr>
+        <w:t>&lt;</w:t>
+      </w:r>
+      <w:r>
+        <w:rPr>
+          <w:rFonts w:ascii="Consolas" w:eastAsia="Times New Roman" w:hAnsi="Consolas" w:cs="Times New Roman"/>
+          <w:color w:val="4EC9B0"/>
+          <w:sz w:val="21"/>
+          <w:szCs w:val="21"/>
+          <w:lang w:eastAsia="en-IN"/>
+        </w:rPr>
+        <w:t>Routes</w:t>
+      </w:r>
+      <w:r>
+        <w:rPr>
+          <w:rFonts w:ascii="Consolas" w:eastAsia="Times New Roman" w:hAnsi="Consolas" w:cs="Times New Roman"/>
+          <w:color w:val="808080"/>
+          <w:sz w:val="21"/>
+          <w:szCs w:val="21"/>
+          <w:lang w:eastAsia="en-IN"/>
+        </w:rPr>
+        <w:t>&gt;</w:t>
+      </w:r>
+    </w:p>
+    <w:p>
+      <w:pPr>
+        <w:shd w:val="clear" w:color="auto" w:fill="1E1E1E"/>
+        <w:spacing w:after="0" w:line="285" w:lineRule="atLeast"/>
+        <w:rPr>
+          <w:rFonts w:ascii="Consolas" w:eastAsia="Times New Roman" w:hAnsi="Consolas" w:cs="Times New Roman"/>
+          <w:color w:val="D4D4D4"/>
+          <w:sz w:val="21"/>
+          <w:szCs w:val="21"/>
+          <w:lang w:eastAsia="en-IN"/>
+        </w:rPr>
+      </w:pPr>
+      <w:r>
+        <w:rPr>
+          <w:rFonts w:ascii="Consolas" w:eastAsia="Times New Roman" w:hAnsi="Consolas" w:cs="Times New Roman"/>
+          <w:color w:val="D4D4D4"/>
+          <w:sz w:val="21"/>
+          <w:szCs w:val="21"/>
+          <w:lang w:eastAsia="en-IN"/>
+        </w:rPr>
+        <w:t xml:space="preserve">          </w:t>
+      </w:r>
+      <w:r>
+        <w:rPr>
+          <w:rFonts w:ascii="Consolas" w:eastAsia="Times New Roman" w:hAnsi="Consolas" w:cs="Times New Roman"/>
+          <w:color w:val="808080"/>
+          <w:sz w:val="21"/>
+          <w:szCs w:val="21"/>
+          <w:lang w:eastAsia="en-IN"/>
+        </w:rPr>
+        <w:t>&lt;</w:t>
+      </w:r>
+      <w:r>
+        <w:rPr>
+          <w:rFonts w:ascii="Consolas" w:eastAsia="Times New Roman" w:hAnsi="Consolas" w:cs="Times New Roman"/>
+          <w:color w:val="4EC9B0"/>
+          <w:sz w:val="21"/>
+          <w:szCs w:val="21"/>
+          <w:lang w:eastAsia="en-IN"/>
+        </w:rPr>
+        <w:t>Route</w:t>
+      </w:r>
+      <w:r>
+        <w:rPr>
+          <w:rFonts w:ascii="Consolas" w:eastAsia="Times New Roman" w:hAnsi="Consolas" w:cs="Times New Roman"/>
+          <w:color w:val="D4D4D4"/>
+          <w:sz w:val="21"/>
+          <w:szCs w:val="21"/>
+          <w:lang w:eastAsia="en-IN"/>
+        </w:rPr>
+        <w:t xml:space="preserve"> </w:t>
+      </w:r>
+      <w:r>
+        <w:rPr>
+          <w:rFonts w:ascii="Consolas" w:eastAsia="Times New Roman" w:hAnsi="Consolas" w:cs="Times New Roman"/>
+          <w:color w:val="9CDCFE"/>
+          <w:sz w:val="21"/>
+          <w:szCs w:val="21"/>
+          <w:lang w:eastAsia="en-IN"/>
+        </w:rPr>
+        <w:t>path</w:t>
+      </w:r>
+      <w:r>
+        <w:rPr>
+          <w:rFonts w:ascii="Consolas" w:eastAsia="Times New Roman" w:hAnsi="Consolas" w:cs="Times New Roman"/>
+          <w:color w:val="D4D4D4"/>
+          <w:sz w:val="21"/>
+          <w:szCs w:val="21"/>
+          <w:lang w:eastAsia="en-IN"/>
+        </w:rPr>
+        <w:t>=</w:t>
+      </w:r>
+      <w:r>
+        <w:rPr>
+          <w:rFonts w:ascii="Consolas" w:eastAsia="Times New Roman" w:hAnsi="Consolas" w:cs="Times New Roman"/>
+          <w:color w:val="CE9178"/>
+          <w:sz w:val="21"/>
+          <w:szCs w:val="21"/>
+          <w:lang w:eastAsia="en-IN"/>
+        </w:rPr>
+        <w:t>"/login"</w:t>
+      </w:r>
+      <w:r>
+        <w:rPr>
+          <w:rFonts w:ascii="Consolas" w:eastAsia="Times New Roman" w:hAnsi="Consolas" w:cs="Times New Roman"/>
+          <w:color w:val="D4D4D4"/>
+          <w:sz w:val="21"/>
+          <w:szCs w:val="21"/>
+          <w:lang w:eastAsia="en-IN"/>
+        </w:rPr>
+        <w:t xml:space="preserve"> </w:t>
+      </w:r>
+      <w:r>
+        <w:rPr>
+          <w:rFonts w:ascii="Consolas" w:eastAsia="Times New Roman" w:hAnsi="Consolas" w:cs="Times New Roman"/>
+          <w:color w:val="9CDCFE"/>
+          <w:sz w:val="21"/>
+          <w:szCs w:val="21"/>
+          <w:lang w:eastAsia="en-IN"/>
+        </w:rPr>
+        <w:t>element</w:t>
+      </w:r>
+      <w:r>
+        <w:rPr>
+          <w:rFonts w:ascii="Consolas" w:eastAsia="Times New Roman" w:hAnsi="Consolas" w:cs="Times New Roman"/>
+          <w:color w:val="D4D4D4"/>
+          <w:sz w:val="21"/>
+          <w:szCs w:val="21"/>
+          <w:lang w:eastAsia="en-IN"/>
+        </w:rPr>
+        <w:t>=</w:t>
+      </w:r>
+      <w:r>
+        <w:rPr>
+          <w:rFonts w:ascii="Consolas" w:eastAsia="Times New Roman" w:hAnsi="Consolas" w:cs="Times New Roman"/>
+          <w:color w:val="569CD6"/>
+          <w:sz w:val="21"/>
+          <w:szCs w:val="21"/>
+          <w:lang w:eastAsia="en-IN"/>
+        </w:rPr>
+        <w:t>{</w:t>
+      </w:r>
+      <w:r>
+        <w:rPr>
+          <w:rFonts w:ascii="Consolas" w:eastAsia="Times New Roman" w:hAnsi="Consolas" w:cs="Times New Roman"/>
+          <w:color w:val="808080"/>
+          <w:sz w:val="21"/>
+          <w:szCs w:val="21"/>
+          <w:lang w:eastAsia="en-IN"/>
+        </w:rPr>
+        <w:t>&lt;</w:t>
+      </w:r>
+      <w:r>
+        <w:rPr>
+          <w:rFonts w:ascii="Consolas" w:eastAsia="Times New Roman" w:hAnsi="Consolas" w:cs="Times New Roman"/>
+          <w:color w:val="4EC9B0"/>
+          <w:sz w:val="21"/>
+          <w:szCs w:val="21"/>
+          <w:lang w:eastAsia="en-IN"/>
+        </w:rPr>
+        <w:t>Login</w:t>
+      </w:r>
+      <w:r>
+        <w:rPr>
+          <w:rFonts w:ascii="Consolas" w:eastAsia="Times New Roman" w:hAnsi="Consolas" w:cs="Times New Roman"/>
+          <w:color w:val="D4D4D4"/>
+          <w:sz w:val="21"/>
+          <w:szCs w:val="21"/>
+          <w:lang w:eastAsia="en-IN"/>
+        </w:rPr>
+        <w:t xml:space="preserve"> </w:t>
+      </w:r>
+      <w:r>
+        <w:rPr>
+          <w:rFonts w:ascii="Consolas" w:eastAsia="Times New Roman" w:hAnsi="Consolas" w:cs="Times New Roman"/>
+          <w:color w:val="808080"/>
+          <w:sz w:val="21"/>
+          <w:szCs w:val="21"/>
+          <w:lang w:eastAsia="en-IN"/>
+        </w:rPr>
+        <w:t>/&gt;</w:t>
+      </w:r>
+      <w:r>
+        <w:rPr>
+          <w:rFonts w:ascii="Consolas" w:eastAsia="Times New Roman" w:hAnsi="Consolas" w:cs="Times New Roman"/>
+          <w:color w:val="569CD6"/>
+          <w:sz w:val="21"/>
+          <w:szCs w:val="21"/>
+          <w:lang w:eastAsia="en-IN"/>
+        </w:rPr>
+        <w:t>}</w:t>
+      </w:r>
+      <w:r>
+        <w:rPr>
+          <w:rFonts w:ascii="Consolas" w:eastAsia="Times New Roman" w:hAnsi="Consolas" w:cs="Times New Roman"/>
+          <w:color w:val="D4D4D4"/>
+          <w:sz w:val="21"/>
+          <w:szCs w:val="21"/>
+          <w:lang w:eastAsia="en-IN"/>
+        </w:rPr>
+        <w:t xml:space="preserve"> </w:t>
+      </w:r>
+      <w:r>
+        <w:rPr>
+          <w:rFonts w:ascii="Consolas" w:eastAsia="Times New Roman" w:hAnsi="Consolas" w:cs="Times New Roman"/>
+          <w:color w:val="808080"/>
+          <w:sz w:val="21"/>
+          <w:szCs w:val="21"/>
+          <w:lang w:eastAsia="en-IN"/>
+        </w:rPr>
+        <w:t>/&gt;</w:t>
+      </w:r>
+    </w:p>
+    <w:p>
+      <w:pPr>
+        <w:shd w:val="clear" w:color="auto" w:fill="1E1E1E"/>
+        <w:spacing w:after="0" w:line="285" w:lineRule="atLeast"/>
+        <w:rPr>
+          <w:rFonts w:ascii="Consolas" w:eastAsia="Times New Roman" w:hAnsi="Consolas" w:cs="Times New Roman"/>
+          <w:color w:val="D4D4D4"/>
+          <w:sz w:val="21"/>
+          <w:szCs w:val="21"/>
+          <w:lang w:eastAsia="en-IN"/>
+        </w:rPr>
+      </w:pPr>
+      <w:r>
+        <w:rPr>
+          <w:rFonts w:ascii="Consolas" w:eastAsia="Times New Roman" w:hAnsi="Consolas" w:cs="Times New Roman"/>
+          <w:color w:val="D4D4D4"/>
+          <w:sz w:val="21"/>
+          <w:szCs w:val="21"/>
+          <w:lang w:eastAsia="en-IN"/>
+        </w:rPr>
+        <w:t xml:space="preserve">          </w:t>
+      </w:r>
+      <w:r>
+        <w:rPr>
+          <w:rFonts w:ascii="Consolas" w:eastAsia="Times New Roman" w:hAnsi="Consolas" w:cs="Times New Roman"/>
+          <w:color w:val="808080"/>
+          <w:sz w:val="21"/>
+          <w:szCs w:val="21"/>
+          <w:lang w:eastAsia="en-IN"/>
+        </w:rPr>
+        <w:t>&lt;</w:t>
+      </w:r>
+      <w:r>
+        <w:rPr>
+          <w:rFonts w:ascii="Consolas" w:eastAsia="Times New Roman" w:hAnsi="Consolas" w:cs="Times New Roman"/>
+          <w:color w:val="4EC9B0"/>
+          <w:sz w:val="21"/>
+          <w:szCs w:val="21"/>
+          <w:lang w:eastAsia="en-IN"/>
+        </w:rPr>
+        <w:t>Route</w:t>
+      </w:r>
+      <w:r>
+        <w:rPr>
+          <w:rFonts w:ascii="Consolas" w:eastAsia="Times New Roman" w:hAnsi="Consolas" w:cs="Times New Roman"/>
+          <w:color w:val="D4D4D4"/>
+          <w:sz w:val="21"/>
+          <w:szCs w:val="21"/>
+          <w:lang w:eastAsia="en-IN"/>
+        </w:rPr>
+        <w:t xml:space="preserve"> </w:t>
+      </w:r>
+      <w:r>
+        <w:rPr>
+          <w:rFonts w:ascii="Consolas" w:eastAsia="Times New Roman" w:hAnsi="Consolas" w:cs="Times New Roman"/>
+          <w:color w:val="9CDCFE"/>
+          <w:sz w:val="21"/>
+          <w:szCs w:val="21"/>
+          <w:lang w:eastAsia="en-IN"/>
+        </w:rPr>
+        <w:t>path</w:t>
+      </w:r>
+      <w:r>
+        <w:rPr>
+          <w:rFonts w:ascii="Consolas" w:eastAsia="Times New Roman" w:hAnsi="Consolas" w:cs="Times New Roman"/>
+          <w:color w:val="D4D4D4"/>
+          <w:sz w:val="21"/>
+          <w:szCs w:val="21"/>
+          <w:lang w:eastAsia="en-IN"/>
+        </w:rPr>
+        <w:t>=</w:t>
+      </w:r>
+      <w:r>
+        <w:rPr>
+          <w:rFonts w:ascii="Consolas" w:eastAsia="Times New Roman" w:hAnsi="Consolas" w:cs="Times New Roman"/>
+          <w:color w:val="CE9178"/>
+          <w:sz w:val="21"/>
+          <w:szCs w:val="21"/>
+          <w:lang w:eastAsia="en-IN"/>
+        </w:rPr>
+        <w:t>"/checkout"</w:t>
+      </w:r>
+      <w:r>
+        <w:rPr>
+          <w:rFonts w:ascii="Consolas" w:eastAsia="Times New Roman" w:hAnsi="Consolas" w:cs="Times New Roman"/>
+          <w:color w:val="D4D4D4"/>
+          <w:sz w:val="21"/>
+          <w:szCs w:val="21"/>
+          <w:lang w:eastAsia="en-IN"/>
+        </w:rPr>
+        <w:t xml:space="preserve"> </w:t>
+      </w:r>
+      <w:r>
+        <w:rPr>
+          <w:rFonts w:ascii="Consolas" w:eastAsia="Times New Roman" w:hAnsi="Consolas" w:cs="Times New Roman"/>
+          <w:color w:val="9CDCFE"/>
+          <w:sz w:val="21"/>
+          <w:szCs w:val="21"/>
+          <w:lang w:eastAsia="en-IN"/>
+        </w:rPr>
+        <w:t>element</w:t>
+      </w:r>
+      <w:r>
+        <w:rPr>
+          <w:rFonts w:ascii="Consolas" w:eastAsia="Times New Roman" w:hAnsi="Consolas" w:cs="Times New Roman"/>
+          <w:color w:val="D4D4D4"/>
+          <w:sz w:val="21"/>
+          <w:szCs w:val="21"/>
+          <w:lang w:eastAsia="en-IN"/>
+        </w:rPr>
+        <w:t>=</w:t>
+      </w:r>
+      <w:r>
+        <w:rPr>
+          <w:rFonts w:ascii="Consolas" w:eastAsia="Times New Roman" w:hAnsi="Consolas" w:cs="Times New Roman"/>
+          <w:color w:val="569CD6"/>
+          <w:sz w:val="21"/>
+          <w:szCs w:val="21"/>
+          <w:lang w:eastAsia="en-IN"/>
+        </w:rPr>
+        <w:t>{</w:t>
+      </w:r>
+      <w:r>
+        <w:rPr>
+          <w:rFonts w:ascii="Consolas" w:eastAsia="Times New Roman" w:hAnsi="Consolas" w:cs="Times New Roman"/>
+          <w:color w:val="808080"/>
+          <w:sz w:val="21"/>
+          <w:szCs w:val="21"/>
+          <w:lang w:eastAsia="en-IN"/>
+        </w:rPr>
+        <w:t>&lt;</w:t>
+      </w:r>
+      <w:r>
+        <w:rPr>
+          <w:rFonts w:ascii="Consolas" w:eastAsia="Times New Roman" w:hAnsi="Consolas" w:cs="Times New Roman"/>
+          <w:color w:val="4EC9B0"/>
+          <w:sz w:val="21"/>
+          <w:szCs w:val="21"/>
+          <w:lang w:eastAsia="en-IN"/>
+        </w:rPr>
+        <w:t>Checkout</w:t>
+      </w:r>
+      <w:r>
+        <w:rPr>
+          <w:rFonts w:ascii="Consolas" w:eastAsia="Times New Roman" w:hAnsi="Consolas" w:cs="Times New Roman"/>
+          <w:color w:val="D4D4D4"/>
+          <w:sz w:val="21"/>
+          <w:szCs w:val="21"/>
+          <w:lang w:eastAsia="en-IN"/>
+        </w:rPr>
+        <w:t xml:space="preserve"> </w:t>
+      </w:r>
+      <w:r>
+        <w:rPr>
+          <w:rFonts w:ascii="Consolas" w:eastAsia="Times New Roman" w:hAnsi="Consolas" w:cs="Times New Roman"/>
+          <w:color w:val="808080"/>
+          <w:sz w:val="21"/>
+          <w:szCs w:val="21"/>
+          <w:lang w:eastAsia="en-IN"/>
+        </w:rPr>
+        <w:t>/&gt;</w:t>
+      </w:r>
+      <w:r>
+        <w:rPr>
+          <w:rFonts w:ascii="Consolas" w:eastAsia="Times New Roman" w:hAnsi="Consolas" w:cs="Times New Roman"/>
+          <w:color w:val="569CD6"/>
+          <w:sz w:val="21"/>
+          <w:szCs w:val="21"/>
+          <w:lang w:eastAsia="en-IN"/>
+        </w:rPr>
+        <w:t>}</w:t>
+      </w:r>
+      <w:r>
+        <w:rPr>
+          <w:rFonts w:ascii="Consolas" w:eastAsia="Times New Roman" w:hAnsi="Consolas" w:cs="Times New Roman"/>
+          <w:color w:val="D4D4D4"/>
+          <w:sz w:val="21"/>
+          <w:szCs w:val="21"/>
+          <w:lang w:eastAsia="en-IN"/>
+        </w:rPr>
+        <w:t xml:space="preserve"> </w:t>
+      </w:r>
+      <w:r>
+        <w:rPr>
+          <w:rFonts w:ascii="Consolas" w:eastAsia="Times New Roman" w:hAnsi="Consolas" w:cs="Times New Roman"/>
+          <w:color w:val="808080"/>
+          <w:sz w:val="21"/>
+          <w:szCs w:val="21"/>
+          <w:lang w:eastAsia="en-IN"/>
+        </w:rPr>
+        <w:t>/&gt;</w:t>
+      </w:r>
+    </w:p>
+    <w:p>
+      <w:pPr>
+        <w:shd w:val="clear" w:color="auto" w:fill="1E1E1E"/>
+        <w:spacing w:after="0" w:line="285" w:lineRule="atLeast"/>
+        <w:rPr>
+          <w:rFonts w:ascii="Consolas" w:eastAsia="Times New Roman" w:hAnsi="Consolas" w:cs="Times New Roman"/>
+          <w:color w:val="D4D4D4"/>
+          <w:sz w:val="21"/>
+          <w:szCs w:val="21"/>
+          <w:lang w:eastAsia="en-IN"/>
+        </w:rPr>
+      </w:pPr>
+      <w:r>
+        <w:rPr>
+          <w:rFonts w:ascii="Consolas" w:eastAsia="Times New Roman" w:hAnsi="Consolas" w:cs="Times New Roman"/>
+          <w:color w:val="D4D4D4"/>
+          <w:sz w:val="21"/>
+          <w:szCs w:val="21"/>
+          <w:lang w:eastAsia="en-IN"/>
+        </w:rPr>
+        <w:t xml:space="preserve">          </w:t>
+      </w:r>
+      <w:r>
+        <w:rPr>
+          <w:rFonts w:ascii="Consolas" w:eastAsia="Times New Roman" w:hAnsi="Consolas" w:cs="Times New Roman"/>
+          <w:color w:val="808080"/>
+          <w:sz w:val="21"/>
+          <w:szCs w:val="21"/>
+          <w:lang w:eastAsia="en-IN"/>
+        </w:rPr>
+        <w:t>&lt;</w:t>
+      </w:r>
+      <w:r>
+        <w:rPr>
+          <w:rFonts w:ascii="Consolas" w:eastAsia="Times New Roman" w:hAnsi="Consolas" w:cs="Times New Roman"/>
+          <w:color w:val="4EC9B0"/>
+          <w:sz w:val="21"/>
+          <w:szCs w:val="21"/>
+          <w:lang w:eastAsia="en-IN"/>
+        </w:rPr>
+        <w:t>Route</w:t>
+      </w:r>
+      <w:r>
+        <w:rPr>
+          <w:rFonts w:ascii="Consolas" w:eastAsia="Times New Roman" w:hAnsi="Consolas" w:cs="Times New Roman"/>
+          <w:color w:val="D4D4D4"/>
+          <w:sz w:val="21"/>
+          <w:szCs w:val="21"/>
+          <w:lang w:eastAsia="en-IN"/>
+        </w:rPr>
+        <w:t xml:space="preserve"> </w:t>
+      </w:r>
+      <w:r>
+        <w:rPr>
+          <w:rFonts w:ascii="Consolas" w:eastAsia="Times New Roman" w:hAnsi="Consolas" w:cs="Times New Roman"/>
+          <w:color w:val="9CDCFE"/>
+          <w:sz w:val="21"/>
+          <w:szCs w:val="21"/>
+          <w:lang w:eastAsia="en-IN"/>
+        </w:rPr>
+        <w:t>path</w:t>
+      </w:r>
+      <w:r>
+        <w:rPr>
+          <w:rFonts w:ascii="Consolas" w:eastAsia="Times New Roman" w:hAnsi="Consolas" w:cs="Times New Roman"/>
+          <w:color w:val="D4D4D4"/>
+          <w:sz w:val="21"/>
+          <w:szCs w:val="21"/>
+          <w:lang w:eastAsia="en-IN"/>
+        </w:rPr>
+        <w:t>=</w:t>
+      </w:r>
+      <w:r>
+        <w:rPr>
+          <w:rFonts w:ascii="Consolas" w:eastAsia="Times New Roman" w:hAnsi="Consolas" w:cs="Times New Roman"/>
+          <w:color w:val="CE9178"/>
+          <w:sz w:val="21"/>
+          <w:szCs w:val="21"/>
+          <w:lang w:eastAsia="en-IN"/>
+        </w:rPr>
+        <w:t>"/"</w:t>
+      </w:r>
+      <w:r>
+        <w:rPr>
+          <w:rFonts w:ascii="Consolas" w:eastAsia="Times New Roman" w:hAnsi="Consolas" w:cs="Times New Roman"/>
+          <w:color w:val="D4D4D4"/>
+          <w:sz w:val="21"/>
+          <w:szCs w:val="21"/>
+          <w:lang w:eastAsia="en-IN"/>
+        </w:rPr>
+        <w:t xml:space="preserve"> </w:t>
+      </w:r>
+      <w:r>
+        <w:rPr>
+          <w:rFonts w:ascii="Consolas" w:eastAsia="Times New Roman" w:hAnsi="Consolas" w:cs="Times New Roman"/>
+          <w:color w:val="9CDCFE"/>
+          <w:sz w:val="21"/>
+          <w:szCs w:val="21"/>
+          <w:lang w:eastAsia="en-IN"/>
+        </w:rPr>
+        <w:t>element</w:t>
+      </w:r>
+      <w:r>
+        <w:rPr>
+          <w:rFonts w:ascii="Consolas" w:eastAsia="Times New Roman" w:hAnsi="Consolas" w:cs="Times New Roman"/>
+          <w:color w:val="D4D4D4"/>
+          <w:sz w:val="21"/>
+          <w:szCs w:val="21"/>
+          <w:lang w:eastAsia="en-IN"/>
+        </w:rPr>
+        <w:t>=</w:t>
+      </w:r>
+      <w:r>
+        <w:rPr>
+          <w:rFonts w:ascii="Consolas" w:eastAsia="Times New Roman" w:hAnsi="Consolas" w:cs="Times New Roman"/>
+          <w:color w:val="569CD6"/>
+          <w:sz w:val="21"/>
+          <w:szCs w:val="21"/>
+          <w:lang w:eastAsia="en-IN"/>
+        </w:rPr>
+        <w:t>{</w:t>
+      </w:r>
+      <w:r>
+        <w:rPr>
+          <w:rFonts w:ascii="Consolas" w:eastAsia="Times New Roman" w:hAnsi="Consolas" w:cs="Times New Roman"/>
+          <w:color w:val="808080"/>
+          <w:sz w:val="21"/>
+          <w:szCs w:val="21"/>
+          <w:lang w:eastAsia="en-IN"/>
+        </w:rPr>
+        <w:t>&lt;</w:t>
+      </w:r>
+      <w:r>
+        <w:rPr>
+          <w:rFonts w:ascii="Consolas" w:eastAsia="Times New Roman" w:hAnsi="Consolas" w:cs="Times New Roman"/>
+          <w:color w:val="4EC9B0"/>
+          <w:sz w:val="21"/>
+          <w:szCs w:val="21"/>
+          <w:lang w:eastAsia="en-IN"/>
+        </w:rPr>
+        <w:t>Home</w:t>
+      </w:r>
+      <w:r>
+        <w:rPr>
+          <w:rFonts w:ascii="Consolas" w:eastAsia="Times New Roman" w:hAnsi="Consolas" w:cs="Times New Roman"/>
+          <w:color w:val="D4D4D4"/>
+          <w:sz w:val="21"/>
+          <w:szCs w:val="21"/>
+          <w:lang w:eastAsia="en-IN"/>
+        </w:rPr>
+        <w:t xml:space="preserve"> </w:t>
+      </w:r>
+      <w:r>
+        <w:rPr>
+          <w:rFonts w:ascii="Consolas" w:eastAsia="Times New Roman" w:hAnsi="Consolas" w:cs="Times New Roman"/>
+          <w:color w:val="808080"/>
+          <w:sz w:val="21"/>
+          <w:szCs w:val="21"/>
+          <w:lang w:eastAsia="en-IN"/>
+        </w:rPr>
+        <w:t>/&gt;</w:t>
+      </w:r>
+      <w:r>
+        <w:rPr>
+          <w:rFonts w:ascii="Consolas" w:eastAsia="Times New Roman" w:hAnsi="Consolas" w:cs="Times New Roman"/>
+          <w:color w:val="569CD6"/>
+          <w:sz w:val="21"/>
+          <w:szCs w:val="21"/>
+          <w:lang w:eastAsia="en-IN"/>
+        </w:rPr>
+        <w:t>}</w:t>
+      </w:r>
+      <w:r>
+        <w:rPr>
+          <w:rFonts w:ascii="Consolas" w:eastAsia="Times New Roman" w:hAnsi="Consolas" w:cs="Times New Roman"/>
+          <w:color w:val="D4D4D4"/>
+          <w:sz w:val="21"/>
+          <w:szCs w:val="21"/>
+          <w:lang w:eastAsia="en-IN"/>
+        </w:rPr>
+        <w:t xml:space="preserve"> </w:t>
+      </w:r>
+      <w:r>
+        <w:rPr>
+          <w:rFonts w:ascii="Consolas" w:eastAsia="Times New Roman" w:hAnsi="Consolas" w:cs="Times New Roman"/>
+          <w:color w:val="808080"/>
+          <w:sz w:val="21"/>
+          <w:szCs w:val="21"/>
+          <w:lang w:eastAsia="en-IN"/>
+        </w:rPr>
+        <w:t>/&gt;</w:t>
+      </w:r>
+    </w:p>
+    <w:p>
+      <w:pPr>
+        <w:shd w:val="clear" w:color="auto" w:fill="1E1E1E"/>
+        <w:spacing w:after="0" w:line="285" w:lineRule="atLeast"/>
+        <w:rPr>
+          <w:rFonts w:ascii="Consolas" w:eastAsia="Times New Roman" w:hAnsi="Consolas" w:cs="Times New Roman"/>
+          <w:color w:val="808080"/>
+          <w:sz w:val="21"/>
+          <w:szCs w:val="21"/>
+          <w:lang w:eastAsia="en-IN"/>
+        </w:rPr>
+      </w:pPr>
+      <w:r>
+        <w:rPr>
+          <w:rFonts w:ascii="Consolas" w:eastAsia="Times New Roman" w:hAnsi="Consolas" w:cs="Times New Roman"/>
+          <w:color w:val="D4D4D4"/>
+          <w:sz w:val="21"/>
+          <w:szCs w:val="21"/>
+          <w:lang w:eastAsia="en-IN"/>
+        </w:rPr>
+        <w:t xml:space="preserve">        </w:t>
+      </w:r>
+      <w:r>
+        <w:rPr>
+          <w:rFonts w:ascii="Consolas" w:eastAsia="Times New Roman" w:hAnsi="Consolas" w:cs="Times New Roman"/>
+          <w:color w:val="808080"/>
+          <w:sz w:val="21"/>
+          <w:szCs w:val="21"/>
+          <w:lang w:eastAsia="en-IN"/>
+        </w:rPr>
+        <w:t>&lt;/</w:t>
+      </w:r>
+      <w:r>
+        <w:rPr>
+          <w:rFonts w:ascii="Consolas" w:eastAsia="Times New Roman" w:hAnsi="Consolas" w:cs="Times New Roman"/>
+          <w:color w:val="4EC9B0"/>
+          <w:sz w:val="21"/>
+          <w:szCs w:val="21"/>
+          <w:lang w:eastAsia="en-IN"/>
+        </w:rPr>
+        <w:t>Routes</w:t>
+      </w:r>
+      <w:r>
+        <w:rPr>
+          <w:rFonts w:ascii="Consolas" w:eastAsia="Times New Roman" w:hAnsi="Consolas" w:cs="Times New Roman"/>
+          <w:color w:val="808080"/>
+          <w:sz w:val="21"/>
+          <w:szCs w:val="21"/>
+          <w:lang w:eastAsia="en-IN"/>
+        </w:rPr>
+        <w:t>&gt;</w:t>
+      </w:r>
+    </w:p>
+    <w:p>
+      <w:pPr>
+        <w:shd w:val="clear" w:color="auto" w:fill="1E1E1E"/>
+        <w:spacing w:after="0" w:line="285" w:lineRule="atLeast"/>
+        <w:rPr>
+          <w:rFonts w:ascii="Consolas" w:eastAsia="Times New Roman" w:hAnsi="Consolas" w:cs="Times New Roman"/>
+          <w:color w:val="D4D4D4"/>
+          <w:sz w:val="21"/>
+          <w:szCs w:val="21"/>
+          <w:lang w:eastAsia="en-IN"/>
+        </w:rPr>
+      </w:pPr>
+      <w:r>
+        <w:rPr>
+          <w:rFonts w:ascii="Consolas" w:eastAsia="Times New Roman" w:hAnsi="Consolas" w:cs="Times New Roman"/>
+          <w:color w:val="808080"/>
+          <w:sz w:val="21"/>
+          <w:szCs w:val="21"/>
+          <w:lang w:eastAsia="en-IN"/>
+        </w:rPr>
+        <w:t>&lt;/</w:t>
+      </w:r>
+      <w:r>
+        <w:rPr>
+          <w:rFonts w:ascii="Consolas" w:eastAsia="Times New Roman" w:hAnsi="Consolas" w:cs="Times New Roman"/>
+          <w:color w:val="4EC9B0"/>
+          <w:sz w:val="21"/>
+          <w:szCs w:val="21"/>
+          <w:lang w:eastAsia="en-IN"/>
+        </w:rPr>
+        <w:t>Router</w:t>
+      </w:r>
+      <w:r>
+        <w:rPr>
+          <w:rFonts w:ascii="Consolas" w:eastAsia="Times New Roman" w:hAnsi="Consolas" w:cs="Times New Roman"/>
+          <w:color w:val="808080"/>
+          <w:sz w:val="21"/>
+          <w:szCs w:val="21"/>
+          <w:lang w:eastAsia="en-IN"/>
+        </w:rPr>
+        <w:t>&gt;</w:t>
+      </w:r>
+    </w:p>
+    <w:p/>
     <w:p>
       <w:r>
         <w:t>Using Context API / Redux:</w:t>
@@ -712,6 +1637,54 @@
       <w:pPr>
         <w:ind w:left="360"/>
       </w:pPr>
+      <w:r>
+        <w:t>Refer StateProvider.js and reducer.js for Context API Code</w:t>
+      </w:r>
+    </w:p>
+    <w:p>
+      <w:pPr>
+        <w:ind w:left="360"/>
+      </w:pPr>
+      <w:r>
+        <w:rPr>
+          <w:b/>
+          <w:bCs/>
+        </w:rPr>
+        <w:t>StateProvider.js</w:t>
+      </w:r>
+      <w:r>
+        <w:t xml:space="preserve"> is a template which created the data layer and provides access to data layer</w:t>
+      </w:r>
+    </w:p>
+    <w:p>
+      <w:pPr>
+        <w:ind w:left="360"/>
+      </w:pPr>
+      <w:r>
+        <w:rPr>
+          <w:b/>
+          <w:bCs/>
+        </w:rPr>
+        <w:t>reducer.js</w:t>
+      </w:r>
+      <w:r>
+        <w:t xml:space="preserve"> is used to manipulate the data layer</w:t>
+      </w:r>
+    </w:p>
+    <w:p>
+      <w:pPr>
+        <w:ind w:left="360"/>
+      </w:pPr>
+      <w:r>
+        <w:rPr>
+          <w:b/>
+          <w:bCs/>
+        </w:rPr>
+        <w:t xml:space="preserve">reducer.js </w:t>
+      </w:r>
+      <w:r>
+        <w:t>will contain the contain for adding the item to cart and delete the item from cart</w:t>
+      </w:r>
     </w:p>
     <w:sectPr>
       <w:pgSz w:w="11906" w:h="16838"/>

</xml_diff>

<commit_message>
firebase setup and Sign up, Sign in
</commit_message>
<xml_diff>
--- a/Summary.docx
+++ b/Summary.docx
@@ -1685,6 +1685,244 @@
       <w:r>
         <w:t>will contain the contain for adding the item to cart and delete the item from cart</w:t>
       </w:r>
+    </w:p>
+    <w:p>
+      <w:pPr>
+        <w:ind w:left="360"/>
+      </w:pPr>
+    </w:p>
+    <w:p>
+      <w:pPr>
+        <w:ind w:left="360"/>
+      </w:pPr>
+    </w:p>
+    <w:p>
+      <w:pPr>
+        <w:ind w:left="360"/>
+        <w:rPr>
+          <w:b/>
+          <w:bCs/>
+        </w:rPr>
+      </w:pPr>
+      <w:r>
+        <w:rPr>
+          <w:b/>
+          <w:bCs/>
+        </w:rPr>
+        <w:lastRenderedPageBreak/>
+        <w:t>Firebase Setup:</w:t>
+      </w:r>
+    </w:p>
+    <w:p>
+      <w:pPr>
+        <w:pStyle w:val="ListParagraph"/>
+        <w:numPr>
+          <w:ilvl w:val="0"/>
+          <w:numId w:val="5"/>
+        </w:numPr>
+      </w:pPr>
+      <w:r>
+        <w:t>Create new Project in firebase and create a new web app in the project</w:t>
+      </w:r>
+    </w:p>
+    <w:p>
+      <w:pPr>
+        <w:pStyle w:val="ListParagraph"/>
+        <w:numPr>
+          <w:ilvl w:val="0"/>
+          <w:numId w:val="5"/>
+        </w:numPr>
+      </w:pPr>
+      <w:r>
+        <w:t xml:space="preserve">Navigate to Project Settings and scroll down to </w:t>
+      </w:r>
+      <w:r>
+        <w:rPr>
+          <w:b/>
+          <w:bCs/>
+        </w:rPr>
+        <w:t>SDK setup and configuration</w:t>
+      </w:r>
+    </w:p>
+    <w:p>
+      <w:pPr>
+        <w:pStyle w:val="ListParagraph"/>
+        <w:numPr>
+          <w:ilvl w:val="0"/>
+          <w:numId w:val="5"/>
+        </w:numPr>
+      </w:pPr>
+      <w:r>
+        <w:t xml:space="preserve">Click on </w:t>
+      </w:r>
+      <w:r>
+        <w:rPr>
+          <w:b/>
+          <w:bCs/>
+        </w:rPr>
+        <w:t>C</w:t>
+      </w:r>
+      <w:r>
+        <w:rPr>
+          <w:b/>
+          <w:bCs/>
+        </w:rPr>
+        <w:t xml:space="preserve">onfig </w:t>
+      </w:r>
+      <w:r>
+        <w:t>and copy the configuration object shown</w:t>
+      </w:r>
+    </w:p>
+    <w:p>
+      <w:pPr>
+        <w:pStyle w:val="ListParagraph"/>
+        <w:numPr>
+          <w:ilvl w:val="0"/>
+          <w:numId w:val="5"/>
+        </w:numPr>
+      </w:pPr>
+      <w:r>
+        <w:t xml:space="preserve">Create a new file </w:t>
+      </w:r>
+      <w:r>
+        <w:rPr>
+          <w:b/>
+          <w:bCs/>
+        </w:rPr>
+        <w:t>firebase.js</w:t>
+      </w:r>
+      <w:r>
+        <w:rPr>
+          <w:b/>
+          <w:bCs/>
+        </w:rPr>
+        <w:t xml:space="preserve"> </w:t>
+      </w:r>
+      <w:r>
+        <w:t>in project folder and paste it</w:t>
+      </w:r>
+    </w:p>
+    <w:p>
+      <w:pPr>
+        <w:pStyle w:val="ListParagraph"/>
+        <w:numPr>
+          <w:ilvl w:val="0"/>
+          <w:numId w:val="5"/>
+        </w:numPr>
+      </w:pPr>
+      <w:r>
+        <w:t>Install firebase in the project folder using the commands</w:t>
+      </w:r>
+    </w:p>
+    <w:p>
+      <w:pPr>
+        <w:pStyle w:val="ListParagraph"/>
+      </w:pPr>
+    </w:p>
+    <w:p>
+      <w:pPr>
+        <w:pStyle w:val="ListParagraph"/>
+      </w:pPr>
+      <w:r>
+        <w:t>For the first time use this to install firebase globally:</w:t>
+      </w:r>
+    </w:p>
+    <w:p>
+      <w:pPr>
+        <w:pStyle w:val="ListParagraph"/>
+        <w:rPr>
+          <w:b/>
+          <w:bCs/>
+        </w:rPr>
+      </w:pPr>
+      <w:r>
+        <w:tab/>
+      </w:r>
+      <w:r>
+        <w:rPr>
+          <w:b/>
+          <w:bCs/>
+        </w:rPr>
+        <w:t>(</w:t>
+      </w:r>
+      <w:r>
+        <w:rPr>
+          <w:b/>
+          <w:bCs/>
+        </w:rPr>
+        <w:t>npm install -g firebase-tools)</w:t>
+      </w:r>
+    </w:p>
+    <w:p>
+      <w:pPr>
+        <w:pStyle w:val="ListParagraph"/>
+        <w:rPr>
+          <w:b/>
+          <w:bCs/>
+        </w:rPr>
+      </w:pPr>
+    </w:p>
+    <w:p>
+      <w:pPr>
+        <w:pStyle w:val="ListParagraph"/>
+      </w:pPr>
+      <w:r>
+        <w:t xml:space="preserve">Next, In the project directory, </w:t>
+      </w:r>
+    </w:p>
+    <w:p>
+      <w:pPr>
+        <w:pStyle w:val="ListParagraph"/>
+        <w:rPr>
+          <w:b/>
+          <w:bCs/>
+        </w:rPr>
+      </w:pPr>
+      <w:r>
+        <w:rPr>
+          <w:b/>
+          <w:bCs/>
+        </w:rPr>
+        <w:t>npm i firebase</w:t>
+      </w:r>
+    </w:p>
+    <w:p>
+      <w:pPr>
+        <w:pStyle w:val="ListParagraph"/>
+        <w:rPr>
+          <w:b/>
+          <w:bCs/>
+        </w:rPr>
+      </w:pPr>
+    </w:p>
+    <w:p>
+      <w:pPr>
+        <w:pStyle w:val="ListParagraph"/>
+        <w:rPr>
+          <w:b/>
+          <w:bCs/>
+        </w:rPr>
+      </w:pPr>
+      <w:r>
+        <w:rPr>
+          <w:b/>
+          <w:bCs/>
+        </w:rPr>
+        <w:t>Check this link for user register and sign in process using firebase</w:t>
+      </w:r>
+    </w:p>
+    <w:p>
+      <w:pPr>
+        <w:pStyle w:val="ListParagraph"/>
+      </w:pPr>
+      <w:r>
+        <w:t>https://firebase.google.com/docs/auth/web/start</w:t>
+      </w:r>
+    </w:p>
+    <w:p>
+      <w:pPr>
+        <w:ind w:left="360"/>
+      </w:pPr>
     </w:p>
     <w:sectPr>
       <w:pgSz w:w="11906" w:h="16838"/>
@@ -1989,6 +2227,95 @@
     </w:lvl>
   </w:abstractNum>
   <w:abstractNum w:abstractNumId="3" w15:restartNumberingAfterBreak="0">
+    <w:nsid w:val="55624CA1"/>
+    <w:multiLevelType w:val="hybridMultilevel"/>
+    <w:tmpl w:val="F2B0F20E"/>
+    <w:lvl w:ilvl="0" w:tplc="B5527CD2">
+      <w:start w:val="1"/>
+      <w:numFmt w:val="decimal"/>
+      <w:lvlText w:val="%1."/>
+      <w:lvlJc w:val="left"/>
+      <w:pPr>
+        <w:ind w:left="720" w:hanging="360"/>
+      </w:pPr>
+      <w:rPr>
+        <w:rFonts w:hint="default"/>
+      </w:rPr>
+    </w:lvl>
+    <w:lvl w:ilvl="1" w:tplc="40090019">
+      <w:start w:val="1"/>
+      <w:numFmt w:val="lowerLetter"/>
+      <w:lvlText w:val="%2."/>
+      <w:lvlJc w:val="left"/>
+      <w:pPr>
+        <w:ind w:left="1440" w:hanging="360"/>
+      </w:pPr>
+    </w:lvl>
+    <w:lvl w:ilvl="2" w:tplc="4009001B" w:tentative="1">
+      <w:start w:val="1"/>
+      <w:numFmt w:val="lowerRoman"/>
+      <w:lvlText w:val="%3."/>
+      <w:lvlJc w:val="right"/>
+      <w:pPr>
+        <w:ind w:left="2160" w:hanging="180"/>
+      </w:pPr>
+    </w:lvl>
+    <w:lvl w:ilvl="3" w:tplc="4009000F" w:tentative="1">
+      <w:start w:val="1"/>
+      <w:numFmt w:val="decimal"/>
+      <w:lvlText w:val="%4."/>
+      <w:lvlJc w:val="left"/>
+      <w:pPr>
+        <w:ind w:left="2880" w:hanging="360"/>
+      </w:pPr>
+    </w:lvl>
+    <w:lvl w:ilvl="4" w:tplc="40090019" w:tentative="1">
+      <w:start w:val="1"/>
+      <w:numFmt w:val="lowerLetter"/>
+      <w:lvlText w:val="%5."/>
+      <w:lvlJc w:val="left"/>
+      <w:pPr>
+        <w:ind w:left="3600" w:hanging="360"/>
+      </w:pPr>
+    </w:lvl>
+    <w:lvl w:ilvl="5" w:tplc="4009001B" w:tentative="1">
+      <w:start w:val="1"/>
+      <w:numFmt w:val="lowerRoman"/>
+      <w:lvlText w:val="%6."/>
+      <w:lvlJc w:val="right"/>
+      <w:pPr>
+        <w:ind w:left="4320" w:hanging="180"/>
+      </w:pPr>
+    </w:lvl>
+    <w:lvl w:ilvl="6" w:tplc="4009000F" w:tentative="1">
+      <w:start w:val="1"/>
+      <w:numFmt w:val="decimal"/>
+      <w:lvlText w:val="%7."/>
+      <w:lvlJc w:val="left"/>
+      <w:pPr>
+        <w:ind w:left="5040" w:hanging="360"/>
+      </w:pPr>
+    </w:lvl>
+    <w:lvl w:ilvl="7" w:tplc="40090019" w:tentative="1">
+      <w:start w:val="1"/>
+      <w:numFmt w:val="lowerLetter"/>
+      <w:lvlText w:val="%8."/>
+      <w:lvlJc w:val="left"/>
+      <w:pPr>
+        <w:ind w:left="5760" w:hanging="360"/>
+      </w:pPr>
+    </w:lvl>
+    <w:lvl w:ilvl="8" w:tplc="4009001B" w:tentative="1">
+      <w:start w:val="1"/>
+      <w:numFmt w:val="lowerRoman"/>
+      <w:lvlText w:val="%9."/>
+      <w:lvlJc w:val="right"/>
+      <w:pPr>
+        <w:ind w:left="6480" w:hanging="180"/>
+      </w:pPr>
+    </w:lvl>
+  </w:abstractNum>
+  <w:abstractNum w:abstractNumId="4" w15:restartNumberingAfterBreak="0">
     <w:nsid w:val="61AF378C"/>
     <w:multiLevelType w:val="hybridMultilevel"/>
     <w:tmpl w:val="35A69402"/>
@@ -2078,7 +2405,7 @@
     </w:lvl>
   </w:abstractNum>
   <w:num w:numId="1" w16cid:durableId="1273854812">
-    <w:abstractNumId w:val="3"/>
+    <w:abstractNumId w:val="4"/>
   </w:num>
   <w:num w:numId="2" w16cid:durableId="313804158">
     <w:abstractNumId w:val="2"/>
@@ -2088,6 +2415,9 @@
   </w:num>
   <w:num w:numId="4" w16cid:durableId="584605310">
     <w:abstractNumId w:val="0"/>
+  </w:num>
+  <w:num w:numId="5" w16cid:durableId="1298532821">
+    <w:abstractNumId w:val="3"/>
   </w:num>
 </w:numbering>
 </file>

</xml_diff>

<commit_message>
Payment Page Component added
</commit_message>
<xml_diff>
--- a/Summary.docx
+++ b/Summary.docx
@@ -1897,7 +1897,6 @@
     </w:p>
     <w:p>
       <w:pPr>
-        <w:pStyle w:val="ListParagraph"/>
         <w:rPr>
           <w:b/>
           <w:bCs/>
@@ -1908,17 +1907,209 @@
           <w:b/>
           <w:bCs/>
         </w:rPr>
-        <w:t>Check this link for user register and sign in process using firebase</w:t>
+        <w:t>Check this link for user register and sign in</w:t>
+      </w:r>
+      <w:r>
+        <w:rPr>
+          <w:b/>
+          <w:bCs/>
+        </w:rPr>
+        <w:t xml:space="preserve">, sign out </w:t>
+      </w:r>
+      <w:r>
+        <w:rPr>
+          <w:b/>
+          <w:bCs/>
+        </w:rPr>
+        <w:t>process using firebase</w:t>
+      </w:r>
+    </w:p>
+    <w:p>
+      <w:hyperlink r:id="rId5" w:history="1">
+        <w:r>
+          <w:rPr>
+            <w:rStyle w:val="Hyperlink"/>
+          </w:rPr>
+          <w:t>https://firebase.google.com/docs/auth/web/start</w:t>
+        </w:r>
+      </w:hyperlink>
+    </w:p>
+    <w:p/>
+    <w:p>
+      <w:r>
+        <w:t>Deploy app in firebase:</w:t>
+      </w:r>
+    </w:p>
+    <w:p>
+      <w:r>
+        <w:t>firebase login</w:t>
+      </w:r>
+    </w:p>
+    <w:p>
+      <w:r>
+        <w:t>firebase init</w:t>
       </w:r>
     </w:p>
     <w:p>
       <w:pPr>
         <w:pStyle w:val="ListParagraph"/>
-      </w:pPr>
-      <w:r>
-        <w:t>https://firebase.google.com/docs/auth/web/start</w:t>
-      </w:r>
-    </w:p>
+        <w:numPr>
+          <w:ilvl w:val="0"/>
+          <w:numId w:val="4"/>
+        </w:numPr>
+      </w:pPr>
+      <w:r>
+        <w:t xml:space="preserve">Select </w:t>
+      </w:r>
+      <w:r>
+        <w:rPr>
+          <w:b/>
+          <w:bCs/>
+        </w:rPr>
+        <w:t>Hosting</w:t>
+      </w:r>
+    </w:p>
+    <w:p>
+      <w:pPr>
+        <w:pStyle w:val="ListParagraph"/>
+        <w:numPr>
+          <w:ilvl w:val="0"/>
+          <w:numId w:val="4"/>
+        </w:numPr>
+      </w:pPr>
+      <w:r>
+        <w:t>use existing directory</w:t>
+      </w:r>
+    </w:p>
+    <w:p>
+      <w:pPr>
+        <w:pStyle w:val="ListParagraph"/>
+        <w:numPr>
+          <w:ilvl w:val="0"/>
+          <w:numId w:val="4"/>
+        </w:numPr>
+      </w:pPr>
+      <w:r>
+        <w:t xml:space="preserve">public directory? </w:t>
+      </w:r>
+      <w:r>
+        <w:rPr>
+          <w:b/>
+          <w:bCs/>
+        </w:rPr>
+        <w:t>b</w:t>
+      </w:r>
+      <w:r>
+        <w:rPr>
+          <w:b/>
+          <w:bCs/>
+        </w:rPr>
+        <w:t>uild</w:t>
+      </w:r>
+    </w:p>
+    <w:p>
+      <w:pPr>
+        <w:pStyle w:val="ListParagraph"/>
+        <w:numPr>
+          <w:ilvl w:val="0"/>
+          <w:numId w:val="4"/>
+        </w:numPr>
+      </w:pPr>
+      <w:r>
+        <w:t xml:space="preserve">single page app? </w:t>
+      </w:r>
+      <w:r>
+        <w:rPr>
+          <w:b/>
+          <w:bCs/>
+        </w:rPr>
+        <w:t>y</w:t>
+      </w:r>
+    </w:p>
+    <w:p>
+      <w:r>
+        <w:t>npm run build</w:t>
+      </w:r>
+    </w:p>
+    <w:p>
+      <w:r>
+        <w:t xml:space="preserve">(if any changes are made afterwards, then </w:t>
+      </w:r>
+      <w:r>
+        <w:rPr>
+          <w:b/>
+          <w:bCs/>
+        </w:rPr>
+        <w:t>npm run build</w:t>
+      </w:r>
+      <w:r>
+        <w:rPr>
+          <w:b/>
+          <w:bCs/>
+        </w:rPr>
+        <w:t xml:space="preserve"> </w:t>
+      </w:r>
+      <w:r>
+        <w:t>should run again)</w:t>
+      </w:r>
+    </w:p>
+    <w:p>
+      <w:r>
+        <w:t>firebase deploy</w:t>
+      </w:r>
+    </w:p>
+    <w:p/>
+    <w:p>
+      <w:pPr>
+        <w:rPr>
+          <w:b/>
+          <w:bCs/>
+          <w:sz w:val="48"/>
+          <w:szCs w:val="48"/>
+        </w:rPr>
+      </w:pPr>
+      <w:r>
+        <w:rPr>
+          <w:b/>
+          <w:bCs/>
+          <w:sz w:val="48"/>
+          <w:szCs w:val="48"/>
+        </w:rPr>
+        <w:t>PART-3</w:t>
+      </w:r>
+    </w:p>
+    <w:p>
+      <w:r>
+        <w:t>Stripe functionality</w:t>
+      </w:r>
+    </w:p>
+    <w:p>
+      <w:r>
+        <w:t>Build Checkout/Payment Page with stripe frontend</w:t>
+      </w:r>
+    </w:p>
+    <w:p>
+      <w:r>
+        <w:t>Deploy Cloud functions to process stripe payment (serverless architecture)</w:t>
+      </w:r>
+    </w:p>
+    <w:p>
+      <w:r>
+        <w:t>Build “My Orders” Page</w:t>
+      </w:r>
+    </w:p>
+    <w:p>
+      <w:r>
+        <w:t>Store orders for logged in users</w:t>
+      </w:r>
+    </w:p>
+    <w:p>
+      <w:r>
+        <w:t>Firebase for real-time database (Firestore)</w:t>
+      </w:r>
+    </w:p>
+    <w:p/>
+    <w:p/>
     <w:p>
       <w:pPr>
         <w:ind w:left="360"/>
@@ -2859,6 +3050,29 @@
       <w:contextualSpacing/>
     </w:pPr>
   </w:style>
+  <w:style w:type="character" w:styleId="Hyperlink">
+    <w:name w:val="Hyperlink"/>
+    <w:basedOn w:val="DefaultParagraphFont"/>
+    <w:uiPriority w:val="99"/>
+    <w:unhideWhenUsed/>
+    <w:rsid w:val="00766B8A"/>
+    <w:rPr>
+      <w:color w:val="0563C1" w:themeColor="hyperlink"/>
+      <w:u w:val="single"/>
+    </w:rPr>
+  </w:style>
+  <w:style w:type="character" w:styleId="UnresolvedMention">
+    <w:name w:val="Unresolved Mention"/>
+    <w:basedOn w:val="DefaultParagraphFont"/>
+    <w:uiPriority w:val="99"/>
+    <w:semiHidden/>
+    <w:unhideWhenUsed/>
+    <w:rsid w:val="00766B8A"/>
+    <w:rPr>
+      <w:color w:val="605E5C"/>
+      <w:shd w:val="clear" w:color="auto" w:fill="E1DFDD"/>
+    </w:rPr>
+  </w:style>
 </w:styles>
 </file>
 

</xml_diff>

<commit_message>
Stripe Payment, firebase cloud functions, express Backend setup
</commit_message>
<xml_diff>
--- a/Summary.docx
+++ b/Summary.docx
@@ -28,7 +28,15 @@
         </w:numPr>
       </w:pPr>
       <w:r>
-        <w:t>react-router-dom – used for navigating to other pages</w:t>
+        <w:t>react-router-</w:t>
+      </w:r>
+      <w:proofErr w:type="spellStart"/>
+      <w:r>
+        <w:t>dom</w:t>
+      </w:r>
+      <w:proofErr w:type="spellEnd"/>
+      <w:r>
+        <w:t xml:space="preserve"> – used for navigating to other pages</w:t>
       </w:r>
     </w:p>
     <w:p>
@@ -40,8 +48,13 @@
         </w:numPr>
       </w:pPr>
       <w:r>
-        <w:t>react-currency-format – used to format curreny</w:t>
-      </w:r>
+        <w:t xml:space="preserve">react-currency-format – used to format </w:t>
+      </w:r>
+      <w:proofErr w:type="spellStart"/>
+      <w:r>
+        <w:t>curreny</w:t>
+      </w:r>
+      <w:proofErr w:type="spellEnd"/>
     </w:p>
     <w:p/>
     <w:p/>
@@ -114,6 +127,7 @@
         </w:rPr>
         <w:t>count</w:t>
       </w:r>
+      <w:proofErr w:type="gramStart"/>
       <w:r>
         <w:rPr>
           <w:rFonts w:ascii="Consolas" w:eastAsia="Times New Roman" w:hAnsi="Consolas" w:cs="Times New Roman"/>
@@ -134,6 +148,7 @@
         </w:rPr>
         <w:t>fill</w:t>
       </w:r>
+      <w:proofErr w:type="gramEnd"/>
       <w:r>
         <w:rPr>
           <w:rFonts w:ascii="Consolas" w:eastAsia="Times New Roman" w:hAnsi="Consolas" w:cs="Times New Roman"/>
@@ -308,7 +323,15 @@
         </w:numPr>
       </w:pPr>
       <w:r>
-        <w:t>Click on image and redirect to a page (using {Link} from react-router-dom)</w:t>
+        <w:t>Click on image and redirect to a page (using {Link} from react-router-</w:t>
+      </w:r>
+      <w:proofErr w:type="spellStart"/>
+      <w:r>
+        <w:t>dom</w:t>
+      </w:r>
+      <w:proofErr w:type="spellEnd"/>
+      <w:r>
+        <w:t>)</w:t>
       </w:r>
     </w:p>
     <w:p>
@@ -437,6 +460,7 @@
         </w:rPr>
         <w:t>&lt;</w:t>
       </w:r>
+      <w:proofErr w:type="spellStart"/>
       <w:r>
         <w:rPr>
           <w:rFonts w:ascii="Consolas" w:eastAsia="Times New Roman" w:hAnsi="Consolas" w:cs="Times New Roman"/>
@@ -447,6 +471,7 @@
         </w:rPr>
         <w:t>img</w:t>
       </w:r>
+      <w:proofErr w:type="spellEnd"/>
       <w:r>
         <w:rPr>
           <w:rFonts w:ascii="Consolas" w:eastAsia="Times New Roman" w:hAnsi="Consolas" w:cs="Times New Roman"/>
@@ -457,6 +482,7 @@
         </w:rPr>
         <w:t xml:space="preserve"> </w:t>
       </w:r>
+      <w:proofErr w:type="spellStart"/>
       <w:r>
         <w:rPr>
           <w:rFonts w:ascii="Consolas" w:eastAsia="Times New Roman" w:hAnsi="Consolas" w:cs="Times New Roman"/>
@@ -467,6 +493,7 @@
         </w:rPr>
         <w:t>className</w:t>
       </w:r>
+      <w:proofErr w:type="spellEnd"/>
       <w:r>
         <w:rPr>
           <w:rFonts w:ascii="Consolas" w:eastAsia="Times New Roman" w:hAnsi="Consolas" w:cs="Times New Roman"/>
@@ -485,7 +512,29 @@
           <w:szCs w:val="21"/>
           <w:lang w:eastAsia="en-IN"/>
         </w:rPr>
-        <w:t>'header__logo'</w:t>
+        <w:t>'</w:t>
+      </w:r>
+      <w:proofErr w:type="spellStart"/>
+      <w:r>
+        <w:rPr>
+          <w:rFonts w:ascii="Consolas" w:eastAsia="Times New Roman" w:hAnsi="Consolas" w:cs="Times New Roman"/>
+          <w:color w:val="CE9178"/>
+          <w:sz w:val="21"/>
+          <w:szCs w:val="21"/>
+          <w:lang w:eastAsia="en-IN"/>
+        </w:rPr>
+        <w:t>header__logo</w:t>
+      </w:r>
+      <w:proofErr w:type="spellEnd"/>
+      <w:r>
+        <w:rPr>
+          <w:rFonts w:ascii="Consolas" w:eastAsia="Times New Roman" w:hAnsi="Consolas" w:cs="Times New Roman"/>
+          <w:color w:val="CE9178"/>
+          <w:sz w:val="21"/>
+          <w:szCs w:val="21"/>
+          <w:lang w:eastAsia="en-IN"/>
+        </w:rPr>
+        <w:t>'</w:t>
       </w:r>
       <w:r>
         <w:rPr>
@@ -497,6 +546,7 @@
         </w:rPr>
         <w:t xml:space="preserve"> </w:t>
       </w:r>
+      <w:proofErr w:type="spellStart"/>
       <w:r>
         <w:rPr>
           <w:rFonts w:ascii="Consolas" w:eastAsia="Times New Roman" w:hAnsi="Consolas" w:cs="Times New Roman"/>
@@ -507,6 +557,7 @@
         </w:rPr>
         <w:t>src</w:t>
       </w:r>
+      <w:proofErr w:type="spellEnd"/>
       <w:r>
         <w:rPr>
           <w:rFonts w:ascii="Consolas" w:eastAsia="Times New Roman" w:hAnsi="Consolas" w:cs="Times New Roman"/>
@@ -625,7 +676,15 @@
         </w:numPr>
       </w:pPr>
       <w:r>
-        <w:t xml:space="preserve">Navigation in the Header Component using react-router-dom </w:t>
+        <w:t>Navigation in the Header Component using react-router-</w:t>
+      </w:r>
+      <w:proofErr w:type="spellStart"/>
+      <w:r>
+        <w:t>dom</w:t>
+      </w:r>
+      <w:proofErr w:type="spellEnd"/>
+      <w:r>
+        <w:t xml:space="preserve"> </w:t>
       </w:r>
     </w:p>
     <w:p>
@@ -658,8 +717,20 @@
           <w:szCs w:val="21"/>
           <w:lang w:eastAsia="en-IN"/>
         </w:rPr>
-        <w:t xml:space="preserve"> { </w:t>
-      </w:r>
+        <w:t xml:space="preserve"> </w:t>
+      </w:r>
+      <w:proofErr w:type="gramStart"/>
+      <w:r>
+        <w:rPr>
+          <w:rFonts w:ascii="Consolas" w:eastAsia="Times New Roman" w:hAnsi="Consolas" w:cs="Times New Roman"/>
+          <w:color w:val="D4D4D4"/>
+          <w:sz w:val="21"/>
+          <w:szCs w:val="21"/>
+          <w:lang w:eastAsia="en-IN"/>
+        </w:rPr>
+        <w:t xml:space="preserve">{ </w:t>
+      </w:r>
+      <w:proofErr w:type="spellStart"/>
       <w:r>
         <w:rPr>
           <w:rFonts w:ascii="Consolas" w:eastAsia="Times New Roman" w:hAnsi="Consolas" w:cs="Times New Roman"/>
@@ -670,6 +741,8 @@
         </w:rPr>
         <w:t>BrowserRouter</w:t>
       </w:r>
+      <w:proofErr w:type="spellEnd"/>
+      <w:proofErr w:type="gramEnd"/>
       <w:r>
         <w:rPr>
           <w:rFonts w:ascii="Consolas" w:eastAsia="Times New Roman" w:hAnsi="Consolas" w:cs="Times New Roman"/>
@@ -788,7 +861,29 @@
           <w:szCs w:val="21"/>
           <w:lang w:eastAsia="en-IN"/>
         </w:rPr>
-        <w:t>"react-router-dom"</w:t>
+        <w:t>"react-router-</w:t>
+      </w:r>
+      <w:proofErr w:type="spellStart"/>
+      <w:r>
+        <w:rPr>
+          <w:rFonts w:ascii="Consolas" w:eastAsia="Times New Roman" w:hAnsi="Consolas" w:cs="Times New Roman"/>
+          <w:color w:val="CE9178"/>
+          <w:sz w:val="21"/>
+          <w:szCs w:val="21"/>
+          <w:lang w:eastAsia="en-IN"/>
+        </w:rPr>
+        <w:t>dom</w:t>
+      </w:r>
+      <w:proofErr w:type="spellEnd"/>
+      <w:r>
+        <w:rPr>
+          <w:rFonts w:ascii="Consolas" w:eastAsia="Times New Roman" w:hAnsi="Consolas" w:cs="Times New Roman"/>
+          <w:color w:val="CE9178"/>
+          <w:sz w:val="21"/>
+          <w:szCs w:val="21"/>
+          <w:lang w:eastAsia="en-IN"/>
+        </w:rPr>
+        <w:t>"</w:t>
       </w:r>
       <w:r>
         <w:rPr>
@@ -1012,6 +1107,7 @@
         </w:rPr>
         <w:t>element</w:t>
       </w:r>
+      <w:proofErr w:type="gramStart"/>
       <w:r>
         <w:rPr>
           <w:rFonts w:ascii="Consolas" w:eastAsia="Times New Roman" w:hAnsi="Consolas" w:cs="Times New Roman"/>
@@ -1032,6 +1128,7 @@
         </w:rPr>
         <w:t>{</w:t>
       </w:r>
+      <w:proofErr w:type="gramEnd"/>
       <w:r>
         <w:rPr>
           <w:rFonts w:ascii="Consolas" w:eastAsia="Times New Roman" w:hAnsi="Consolas" w:cs="Times New Roman"/>
@@ -1205,6 +1302,7 @@
         </w:rPr>
         <w:t>element</w:t>
       </w:r>
+      <w:proofErr w:type="gramStart"/>
       <w:r>
         <w:rPr>
           <w:rFonts w:ascii="Consolas" w:eastAsia="Times New Roman" w:hAnsi="Consolas" w:cs="Times New Roman"/>
@@ -1225,6 +1323,7 @@
         </w:rPr>
         <w:t>{</w:t>
       </w:r>
+      <w:proofErr w:type="gramEnd"/>
       <w:r>
         <w:rPr>
           <w:rFonts w:ascii="Consolas" w:eastAsia="Times New Roman" w:hAnsi="Consolas" w:cs="Times New Roman"/>
@@ -1398,6 +1497,7 @@
         </w:rPr>
         <w:t>element</w:t>
       </w:r>
+      <w:proofErr w:type="gramStart"/>
       <w:r>
         <w:rPr>
           <w:rFonts w:ascii="Consolas" w:eastAsia="Times New Roman" w:hAnsi="Consolas" w:cs="Times New Roman"/>
@@ -1418,6 +1518,7 @@
         </w:rPr>
         <w:t>{</w:t>
       </w:r>
+      <w:proofErr w:type="gramEnd"/>
       <w:r>
         <w:rPr>
           <w:rFonts w:ascii="Consolas" w:eastAsia="Times New Roman" w:hAnsi="Consolas" w:cs="Times New Roman"/>
@@ -1845,29 +1946,23 @@
         </w:rPr>
         <w:t>(</w:t>
       </w:r>
+      <w:proofErr w:type="spellStart"/>
+      <w:proofErr w:type="gramStart"/>
       <w:r>
         <w:rPr>
           <w:b/>
           <w:bCs/>
         </w:rPr>
-        <w:t>npm install -g firebase-tools)</w:t>
-      </w:r>
-    </w:p>
-    <w:p>
-      <w:pPr>
-        <w:pStyle w:val="ListParagraph"/>
+        <w:t>npm</w:t>
+      </w:r>
+      <w:proofErr w:type="spellEnd"/>
+      <w:proofErr w:type="gramEnd"/>
+      <w:r>
         <w:rPr>
           <w:b/>
           <w:bCs/>
         </w:rPr>
-      </w:pPr>
-    </w:p>
-    <w:p>
-      <w:pPr>
-        <w:pStyle w:val="ListParagraph"/>
-      </w:pPr>
-      <w:r>
-        <w:t xml:space="preserve">Next, In the project directory, </w:t>
+        <w:t xml:space="preserve"> install -g firebase-tools)</w:t>
       </w:r>
     </w:p>
     <w:p>
@@ -1878,12 +1973,54 @@
           <w:bCs/>
         </w:rPr>
       </w:pPr>
-      <w:r>
+    </w:p>
+    <w:p>
+      <w:pPr>
+        <w:pStyle w:val="ListParagraph"/>
+      </w:pPr>
+      <w:r>
+        <w:t xml:space="preserve">Next, In the project directory, </w:t>
+      </w:r>
+    </w:p>
+    <w:p>
+      <w:pPr>
+        <w:pStyle w:val="ListParagraph"/>
         <w:rPr>
           <w:b/>
           <w:bCs/>
         </w:rPr>
-        <w:t>npm i firebase</w:t>
+      </w:pPr>
+      <w:proofErr w:type="spellStart"/>
+      <w:r>
+        <w:rPr>
+          <w:b/>
+          <w:bCs/>
+        </w:rPr>
+        <w:t>npm</w:t>
+      </w:r>
+      <w:proofErr w:type="spellEnd"/>
+      <w:r>
+        <w:rPr>
+          <w:b/>
+          <w:bCs/>
+        </w:rPr>
+        <w:t xml:space="preserve"> </w:t>
+      </w:r>
+      <w:proofErr w:type="spellStart"/>
+      <w:r>
+        <w:rPr>
+          <w:b/>
+          <w:bCs/>
+        </w:rPr>
+        <w:t>i</w:t>
+      </w:r>
+      <w:proofErr w:type="spellEnd"/>
+      <w:r>
+        <w:rPr>
+          <w:b/>
+          <w:bCs/>
+        </w:rPr>
+        <w:t xml:space="preserve"> firebase</w:t>
       </w:r>
     </w:p>
     <w:p>
@@ -1947,8 +2084,13 @@
     </w:p>
     <w:p>
       <w:r>
-        <w:t>firebase init</w:t>
-      </w:r>
+        <w:t xml:space="preserve">firebase </w:t>
+      </w:r>
+      <w:proofErr w:type="spellStart"/>
+      <w:r>
+        <w:t>init</w:t>
+      </w:r>
+      <w:proofErr w:type="spellEnd"/>
     </w:p>
     <w:p>
       <w:pPr>
@@ -2027,26 +2169,48 @@
       </w:r>
     </w:p>
     <w:p>
-      <w:r>
-        <w:t>npm run build</w:t>
-      </w:r>
-    </w:p>
-    <w:p>
-      <w:r>
-        <w:t xml:space="preserve">(if any changes are made afterwards, then </w:t>
-      </w:r>
+      <w:proofErr w:type="spellStart"/>
+      <w:r>
+        <w:t>npm</w:t>
+      </w:r>
+      <w:proofErr w:type="spellEnd"/>
+      <w:r>
+        <w:t xml:space="preserve"> run build</w:t>
+      </w:r>
+    </w:p>
+    <w:p>
+      <w:r>
+        <w:t>(</w:t>
+      </w:r>
+      <w:proofErr w:type="gramStart"/>
+      <w:r>
+        <w:t>if</w:t>
+      </w:r>
+      <w:proofErr w:type="gramEnd"/>
+      <w:r>
+        <w:t xml:space="preserve"> any changes are made afterwards, then </w:t>
+      </w:r>
+      <w:proofErr w:type="spellStart"/>
       <w:r>
         <w:rPr>
           <w:b/>
           <w:bCs/>
         </w:rPr>
-        <w:t>npm run build</w:t>
-      </w:r>
+        <w:t>npm</w:t>
+      </w:r>
+      <w:proofErr w:type="spellEnd"/>
       <w:r>
         <w:rPr>
           <w:b/>
           <w:bCs/>
         </w:rPr>
+        <w:t xml:space="preserve"> run build</w:t>
+      </w:r>
+      <w:r>
+        <w:rPr>
+          <w:b/>
+          <w:bCs/>
+        </w:rPr>
         <w:t xml:space="preserve"> </w:t>
       </w:r>
       <w:r>
@@ -2055,8 +2219,13 @@
     </w:p>
     <w:p>
       <w:r>
-        <w:t>firebase deploy</w:t>
-      </w:r>
+        <w:t xml:space="preserve">firebase </w:t>
+      </w:r>
+      <w:proofErr w:type="gramStart"/>
+      <w:r>
+        <w:t>deploy</w:t>
+      </w:r>
+      <w:proofErr w:type="gramEnd"/>
     </w:p>
     <w:p/>
     <w:p>
@@ -2105,16 +2274,335 @@
     </w:p>
     <w:p>
       <w:r>
-        <w:t>Firebase for real-time database (Firestore)</w:t>
+        <w:t>Firebase for real-time database (</w:t>
+      </w:r>
+      <w:proofErr w:type="spellStart"/>
+      <w:r>
+        <w:t>Firestore</w:t>
+      </w:r>
+      <w:proofErr w:type="spellEnd"/>
+      <w:r>
+        <w:t>)</w:t>
+      </w:r>
+    </w:p>
+    <w:p/>
+    <w:p>
+      <w:pPr>
+        <w:rPr>
+          <w:b/>
+          <w:bCs/>
+        </w:rPr>
+      </w:pPr>
+      <w:r>
+        <w:rPr>
+          <w:b/>
+          <w:bCs/>
+        </w:rPr>
+        <w:lastRenderedPageBreak/>
+        <w:t>Stripe</w:t>
+      </w:r>
+    </w:p>
+    <w:p>
+      <w:proofErr w:type="spellStart"/>
+      <w:r>
+        <w:t>npm</w:t>
+      </w:r>
+      <w:proofErr w:type="spellEnd"/>
+      <w:r>
+        <w:t xml:space="preserve"> </w:t>
+      </w:r>
+      <w:proofErr w:type="spellStart"/>
+      <w:r>
+        <w:t>i</w:t>
+      </w:r>
+      <w:proofErr w:type="spellEnd"/>
+      <w:r>
+        <w:t xml:space="preserve"> @stripe/stripe-js</w:t>
+      </w:r>
+    </w:p>
+    <w:p>
+      <w:proofErr w:type="spellStart"/>
+      <w:r>
+        <w:t>npm</w:t>
+      </w:r>
+      <w:proofErr w:type="spellEnd"/>
+      <w:r>
+        <w:t xml:space="preserve"> </w:t>
+      </w:r>
+      <w:proofErr w:type="spellStart"/>
+      <w:r>
+        <w:t>i</w:t>
+      </w:r>
+      <w:proofErr w:type="spellEnd"/>
+      <w:r>
+        <w:t xml:space="preserve"> @stripe/react-stripe-js</w:t>
+      </w:r>
+    </w:p>
+    <w:p>
+      <w:r>
+        <w:t xml:space="preserve">refer stripe documentation for creating an stripe object and use of </w:t>
+      </w:r>
+      <w:proofErr w:type="spellStart"/>
+      <w:proofErr w:type="gramStart"/>
+      <w:r>
+        <w:t>useStripe</w:t>
+      </w:r>
+      <w:proofErr w:type="spellEnd"/>
+      <w:r>
+        <w:t>(</w:t>
+      </w:r>
+      <w:proofErr w:type="gramEnd"/>
+      <w:r>
+        <w:t xml:space="preserve">) and </w:t>
+      </w:r>
+      <w:proofErr w:type="spellStart"/>
+      <w:r>
+        <w:t>useElement</w:t>
+      </w:r>
+      <w:proofErr w:type="spellEnd"/>
+      <w:r>
+        <w:t>() Hooks</w:t>
+      </w:r>
+    </w:p>
+    <w:p/>
+    <w:p>
+      <w:r>
+        <w:t xml:space="preserve">need to install </w:t>
+      </w:r>
+      <w:proofErr w:type="spellStart"/>
+      <w:r>
+        <w:t>axios</w:t>
+      </w:r>
+      <w:proofErr w:type="spellEnd"/>
+      <w:r>
+        <w:t xml:space="preserve"> to get the </w:t>
+      </w:r>
+      <w:proofErr w:type="spellStart"/>
+      <w:r>
+        <w:rPr>
+          <w:b/>
+          <w:bCs/>
+        </w:rPr>
+        <w:t>clientSecret</w:t>
+      </w:r>
+      <w:proofErr w:type="spellEnd"/>
+      <w:r>
+        <w:rPr>
+          <w:b/>
+          <w:bCs/>
+        </w:rPr>
+        <w:t xml:space="preserve"> </w:t>
+      </w:r>
+      <w:r>
+        <w:t>from stripe</w:t>
+      </w:r>
+    </w:p>
+    <w:p>
+      <w:proofErr w:type="spellStart"/>
+      <w:r>
+        <w:t>axios</w:t>
+      </w:r>
+      <w:proofErr w:type="spellEnd"/>
+      <w:r>
+        <w:t xml:space="preserve"> popular is a fetching library</w:t>
+      </w:r>
+      <w:r>
+        <w:t xml:space="preserve">. We can fetch, Post </w:t>
+      </w:r>
+      <w:proofErr w:type="gramStart"/>
+      <w:r>
+        <w:t>request ,</w:t>
+      </w:r>
+      <w:proofErr w:type="gramEnd"/>
+      <w:r>
+        <w:t xml:space="preserve"> allows to interact with API </w:t>
+      </w:r>
+    </w:p>
+    <w:p>
+      <w:proofErr w:type="spellStart"/>
+      <w:r>
+        <w:t>npm</w:t>
+      </w:r>
+      <w:proofErr w:type="spellEnd"/>
+      <w:r>
+        <w:t xml:space="preserve"> </w:t>
+      </w:r>
+      <w:proofErr w:type="spellStart"/>
+      <w:r>
+        <w:t>i</w:t>
+      </w:r>
+      <w:proofErr w:type="spellEnd"/>
+      <w:r>
+        <w:t xml:space="preserve"> </w:t>
+      </w:r>
+      <w:proofErr w:type="spellStart"/>
+      <w:r>
+        <w:t>axios</w:t>
+      </w:r>
+      <w:proofErr w:type="spellEnd"/>
+    </w:p>
+    <w:p/>
+    <w:p>
+      <w:r>
+        <w:t>setup cloud functions</w:t>
+      </w:r>
+      <w:r>
+        <w:t xml:space="preserve"> using firebase</w:t>
+      </w:r>
+    </w:p>
+    <w:p>
+      <w:hyperlink r:id="rId6" w:history="1">
+        <w:r>
+          <w:rPr>
+            <w:rStyle w:val="Hyperlink"/>
+          </w:rPr>
+          <w:t>https://www.youtube.com/watch?v=RDV3Z1KCBvo&amp;t=23630s</w:t>
+        </w:r>
+      </w:hyperlink>
+    </w:p>
+    <w:p>
+      <w:r>
+        <w:t>functions folder will be created where complete backend will be set up</w:t>
+      </w:r>
+    </w:p>
+    <w:p>
+      <w:r>
+        <w:t>After that an express app is developed and will be hosted on cloud functions</w:t>
+      </w:r>
+    </w:p>
+    <w:p>
+      <w:r>
+        <w:t>Install backend dependencies inside functions folder</w:t>
+      </w:r>
+    </w:p>
+    <w:p>
+      <w:pPr>
+        <w:pStyle w:val="ListParagraph"/>
+        <w:numPr>
+          <w:ilvl w:val="0"/>
+          <w:numId w:val="6"/>
+        </w:numPr>
+      </w:pPr>
+      <w:r>
+        <w:t xml:space="preserve">express – </w:t>
+      </w:r>
+      <w:proofErr w:type="spellStart"/>
+      <w:r>
+        <w:t>npm</w:t>
+      </w:r>
+      <w:proofErr w:type="spellEnd"/>
+      <w:r>
+        <w:t xml:space="preserve"> </w:t>
+      </w:r>
+      <w:proofErr w:type="spellStart"/>
+      <w:r>
+        <w:t>i</w:t>
+      </w:r>
+      <w:proofErr w:type="spellEnd"/>
+      <w:r>
+        <w:t xml:space="preserve"> express</w:t>
+      </w:r>
+    </w:p>
+    <w:p>
+      <w:pPr>
+        <w:pStyle w:val="ListParagraph"/>
+        <w:numPr>
+          <w:ilvl w:val="0"/>
+          <w:numId w:val="6"/>
+        </w:numPr>
+      </w:pPr>
+      <w:proofErr w:type="spellStart"/>
+      <w:r>
+        <w:t>cors</w:t>
+      </w:r>
+      <w:proofErr w:type="spellEnd"/>
+      <w:r>
+        <w:t xml:space="preserve"> – </w:t>
+      </w:r>
+      <w:proofErr w:type="spellStart"/>
+      <w:r>
+        <w:t>npm</w:t>
+      </w:r>
+      <w:proofErr w:type="spellEnd"/>
+      <w:r>
+        <w:t xml:space="preserve"> </w:t>
+      </w:r>
+      <w:proofErr w:type="spellStart"/>
+      <w:r>
+        <w:t>i</w:t>
+      </w:r>
+      <w:proofErr w:type="spellEnd"/>
+      <w:r>
+        <w:t xml:space="preserve"> </w:t>
+      </w:r>
+      <w:proofErr w:type="spellStart"/>
+      <w:r>
+        <w:t>cors</w:t>
+      </w:r>
+      <w:proofErr w:type="spellEnd"/>
+    </w:p>
+    <w:p>
+      <w:pPr>
+        <w:pStyle w:val="ListParagraph"/>
+        <w:numPr>
+          <w:ilvl w:val="0"/>
+          <w:numId w:val="6"/>
+        </w:numPr>
+      </w:pPr>
+      <w:r>
+        <w:t xml:space="preserve">stripe – </w:t>
+      </w:r>
+      <w:proofErr w:type="spellStart"/>
+      <w:r>
+        <w:t>npm</w:t>
+      </w:r>
+      <w:proofErr w:type="spellEnd"/>
+      <w:r>
+        <w:t xml:space="preserve"> </w:t>
+      </w:r>
+      <w:proofErr w:type="spellStart"/>
+      <w:r>
+        <w:t>i</w:t>
+      </w:r>
+      <w:proofErr w:type="spellEnd"/>
+      <w:r>
+        <w:t xml:space="preserve"> stripe</w:t>
+      </w:r>
+    </w:p>
+    <w:p/>
+    <w:p>
+      <w:r>
+        <w:t>To setup API we need 4 things</w:t>
+      </w:r>
+    </w:p>
+    <w:p>
+      <w:r>
+        <w:t xml:space="preserve">    1. App Configuration</w:t>
+      </w:r>
+    </w:p>
+    <w:p>
+      <w:r>
+        <w:t xml:space="preserve">    2. </w:t>
+      </w:r>
+      <w:proofErr w:type="spellStart"/>
+      <w:r>
+        <w:t>Middlewares</w:t>
+      </w:r>
+      <w:proofErr w:type="spellEnd"/>
+    </w:p>
+    <w:p>
+      <w:r>
+        <w:t xml:space="preserve">    3. API Routes</w:t>
+      </w:r>
+    </w:p>
+    <w:p>
+      <w:r>
+        <w:t xml:space="preserve">    4. Listen Command</w:t>
       </w:r>
     </w:p>
     <w:p/>
     <w:p/>
-    <w:p>
-      <w:pPr>
-        <w:ind w:left="360"/>
-      </w:pPr>
-    </w:p>
+    <w:p/>
     <w:sectPr>
       <w:pgSz w:w="11906" w:h="16838"/>
       <w:pgMar w:top="1440" w:right="1440" w:bottom="1440" w:left="1440" w:header="708" w:footer="708" w:gutter="0"/>
@@ -2595,6 +3083,95 @@
       </w:pPr>
     </w:lvl>
   </w:abstractNum>
+  <w:abstractNum w:abstractNumId="5" w15:restartNumberingAfterBreak="0">
+    <w:nsid w:val="70E5601D"/>
+    <w:multiLevelType w:val="hybridMultilevel"/>
+    <w:tmpl w:val="73F02076"/>
+    <w:lvl w:ilvl="0" w:tplc="9BF47CB4">
+      <w:start w:val="1"/>
+      <w:numFmt w:val="decimal"/>
+      <w:lvlText w:val="%1."/>
+      <w:lvlJc w:val="left"/>
+      <w:pPr>
+        <w:ind w:left="720" w:hanging="360"/>
+      </w:pPr>
+      <w:rPr>
+        <w:rFonts w:hint="default"/>
+      </w:rPr>
+    </w:lvl>
+    <w:lvl w:ilvl="1" w:tplc="40090019" w:tentative="1">
+      <w:start w:val="1"/>
+      <w:numFmt w:val="lowerLetter"/>
+      <w:lvlText w:val="%2."/>
+      <w:lvlJc w:val="left"/>
+      <w:pPr>
+        <w:ind w:left="1440" w:hanging="360"/>
+      </w:pPr>
+    </w:lvl>
+    <w:lvl w:ilvl="2" w:tplc="4009001B" w:tentative="1">
+      <w:start w:val="1"/>
+      <w:numFmt w:val="lowerRoman"/>
+      <w:lvlText w:val="%3."/>
+      <w:lvlJc w:val="right"/>
+      <w:pPr>
+        <w:ind w:left="2160" w:hanging="180"/>
+      </w:pPr>
+    </w:lvl>
+    <w:lvl w:ilvl="3" w:tplc="4009000F" w:tentative="1">
+      <w:start w:val="1"/>
+      <w:numFmt w:val="decimal"/>
+      <w:lvlText w:val="%4."/>
+      <w:lvlJc w:val="left"/>
+      <w:pPr>
+        <w:ind w:left="2880" w:hanging="360"/>
+      </w:pPr>
+    </w:lvl>
+    <w:lvl w:ilvl="4" w:tplc="40090019" w:tentative="1">
+      <w:start w:val="1"/>
+      <w:numFmt w:val="lowerLetter"/>
+      <w:lvlText w:val="%5."/>
+      <w:lvlJc w:val="left"/>
+      <w:pPr>
+        <w:ind w:left="3600" w:hanging="360"/>
+      </w:pPr>
+    </w:lvl>
+    <w:lvl w:ilvl="5" w:tplc="4009001B" w:tentative="1">
+      <w:start w:val="1"/>
+      <w:numFmt w:val="lowerRoman"/>
+      <w:lvlText w:val="%6."/>
+      <w:lvlJc w:val="right"/>
+      <w:pPr>
+        <w:ind w:left="4320" w:hanging="180"/>
+      </w:pPr>
+    </w:lvl>
+    <w:lvl w:ilvl="6" w:tplc="4009000F" w:tentative="1">
+      <w:start w:val="1"/>
+      <w:numFmt w:val="decimal"/>
+      <w:lvlText w:val="%7."/>
+      <w:lvlJc w:val="left"/>
+      <w:pPr>
+        <w:ind w:left="5040" w:hanging="360"/>
+      </w:pPr>
+    </w:lvl>
+    <w:lvl w:ilvl="7" w:tplc="40090019" w:tentative="1">
+      <w:start w:val="1"/>
+      <w:numFmt w:val="lowerLetter"/>
+      <w:lvlText w:val="%8."/>
+      <w:lvlJc w:val="left"/>
+      <w:pPr>
+        <w:ind w:left="5760" w:hanging="360"/>
+      </w:pPr>
+    </w:lvl>
+    <w:lvl w:ilvl="8" w:tplc="4009001B" w:tentative="1">
+      <w:start w:val="1"/>
+      <w:numFmt w:val="lowerRoman"/>
+      <w:lvlText w:val="%9."/>
+      <w:lvlJc w:val="right"/>
+      <w:pPr>
+        <w:ind w:left="6480" w:hanging="180"/>
+      </w:pPr>
+    </w:lvl>
+  </w:abstractNum>
   <w:num w:numId="1" w16cid:durableId="1273854812">
     <w:abstractNumId w:val="4"/>
   </w:num>
@@ -2609,6 +3186,9 @@
   </w:num>
   <w:num w:numId="5" w16cid:durableId="1298532821">
     <w:abstractNumId w:val="3"/>
+  </w:num>
+  <w:num w:numId="6" w16cid:durableId="280840525">
+    <w:abstractNumId w:val="5"/>
   </w:num>
 </w:numbering>
 </file>

</xml_diff>

<commit_message>
Orders Page Setup Completed
</commit_message>
<xml_diff>
--- a/Summary.docx
+++ b/Summary.docx
@@ -28,15 +28,7 @@
         </w:numPr>
       </w:pPr>
       <w:r>
-        <w:t>react-router-</w:t>
-      </w:r>
-      <w:proofErr w:type="spellStart"/>
-      <w:r>
-        <w:t>dom</w:t>
-      </w:r>
-      <w:proofErr w:type="spellEnd"/>
-      <w:r>
-        <w:t xml:space="preserve"> – used for navigating to other pages</w:t>
+        <w:t>react-router-dom – used for navigating to other pages</w:t>
       </w:r>
     </w:p>
     <w:p>
@@ -48,13 +40,8 @@
         </w:numPr>
       </w:pPr>
       <w:r>
-        <w:t xml:space="preserve">react-currency-format – used to format </w:t>
-      </w:r>
-      <w:proofErr w:type="spellStart"/>
-      <w:r>
-        <w:t>curreny</w:t>
-      </w:r>
-      <w:proofErr w:type="spellEnd"/>
+        <w:t>react-currency-format – used to format curreny</w:t>
+      </w:r>
     </w:p>
     <w:p/>
     <w:p/>
@@ -127,7 +114,6 @@
         </w:rPr>
         <w:t>count</w:t>
       </w:r>
-      <w:proofErr w:type="gramStart"/>
       <w:r>
         <w:rPr>
           <w:rFonts w:ascii="Consolas" w:eastAsia="Times New Roman" w:hAnsi="Consolas" w:cs="Times New Roman"/>
@@ -148,7 +134,6 @@
         </w:rPr>
         <w:t>fill</w:t>
       </w:r>
-      <w:proofErr w:type="gramEnd"/>
       <w:r>
         <w:rPr>
           <w:rFonts w:ascii="Consolas" w:eastAsia="Times New Roman" w:hAnsi="Consolas" w:cs="Times New Roman"/>
@@ -323,15 +308,7 @@
         </w:numPr>
       </w:pPr>
       <w:r>
-        <w:t>Click on image and redirect to a page (using {Link} from react-router-</w:t>
-      </w:r>
-      <w:proofErr w:type="spellStart"/>
-      <w:r>
-        <w:t>dom</w:t>
-      </w:r>
-      <w:proofErr w:type="spellEnd"/>
-      <w:r>
-        <w:t>)</w:t>
+        <w:t>Click on image and redirect to a page (using {Link} from react-router-dom)</w:t>
       </w:r>
     </w:p>
     <w:p>
@@ -460,7 +437,6 @@
         </w:rPr>
         <w:t>&lt;</w:t>
       </w:r>
-      <w:proofErr w:type="spellStart"/>
       <w:r>
         <w:rPr>
           <w:rFonts w:ascii="Consolas" w:eastAsia="Times New Roman" w:hAnsi="Consolas" w:cs="Times New Roman"/>
@@ -471,7 +447,6 @@
         </w:rPr>
         <w:t>img</w:t>
       </w:r>
-      <w:proofErr w:type="spellEnd"/>
       <w:r>
         <w:rPr>
           <w:rFonts w:ascii="Consolas" w:eastAsia="Times New Roman" w:hAnsi="Consolas" w:cs="Times New Roman"/>
@@ -482,7 +457,6 @@
         </w:rPr>
         <w:t xml:space="preserve"> </w:t>
       </w:r>
-      <w:proofErr w:type="spellStart"/>
       <w:r>
         <w:rPr>
           <w:rFonts w:ascii="Consolas" w:eastAsia="Times New Roman" w:hAnsi="Consolas" w:cs="Times New Roman"/>
@@ -493,7 +467,6 @@
         </w:rPr>
         <w:t>className</w:t>
       </w:r>
-      <w:proofErr w:type="spellEnd"/>
       <w:r>
         <w:rPr>
           <w:rFonts w:ascii="Consolas" w:eastAsia="Times New Roman" w:hAnsi="Consolas" w:cs="Times New Roman"/>
@@ -512,29 +485,7 @@
           <w:szCs w:val="21"/>
           <w:lang w:eastAsia="en-IN"/>
         </w:rPr>
-        <w:t>'</w:t>
-      </w:r>
-      <w:proofErr w:type="spellStart"/>
-      <w:r>
-        <w:rPr>
-          <w:rFonts w:ascii="Consolas" w:eastAsia="Times New Roman" w:hAnsi="Consolas" w:cs="Times New Roman"/>
-          <w:color w:val="CE9178"/>
-          <w:sz w:val="21"/>
-          <w:szCs w:val="21"/>
-          <w:lang w:eastAsia="en-IN"/>
-        </w:rPr>
-        <w:t>header__logo</w:t>
-      </w:r>
-      <w:proofErr w:type="spellEnd"/>
-      <w:r>
-        <w:rPr>
-          <w:rFonts w:ascii="Consolas" w:eastAsia="Times New Roman" w:hAnsi="Consolas" w:cs="Times New Roman"/>
-          <w:color w:val="CE9178"/>
-          <w:sz w:val="21"/>
-          <w:szCs w:val="21"/>
-          <w:lang w:eastAsia="en-IN"/>
-        </w:rPr>
-        <w:t>'</w:t>
+        <w:t>'header__logo'</w:t>
       </w:r>
       <w:r>
         <w:rPr>
@@ -546,7 +497,6 @@
         </w:rPr>
         <w:t xml:space="preserve"> </w:t>
       </w:r>
-      <w:proofErr w:type="spellStart"/>
       <w:r>
         <w:rPr>
           <w:rFonts w:ascii="Consolas" w:eastAsia="Times New Roman" w:hAnsi="Consolas" w:cs="Times New Roman"/>
@@ -557,7 +507,6 @@
         </w:rPr>
         <w:t>src</w:t>
       </w:r>
-      <w:proofErr w:type="spellEnd"/>
       <w:r>
         <w:rPr>
           <w:rFonts w:ascii="Consolas" w:eastAsia="Times New Roman" w:hAnsi="Consolas" w:cs="Times New Roman"/>
@@ -676,15 +625,7 @@
         </w:numPr>
       </w:pPr>
       <w:r>
-        <w:t>Navigation in the Header Component using react-router-</w:t>
-      </w:r>
-      <w:proofErr w:type="spellStart"/>
-      <w:r>
-        <w:t>dom</w:t>
-      </w:r>
-      <w:proofErr w:type="spellEnd"/>
-      <w:r>
-        <w:t xml:space="preserve"> </w:t>
+        <w:t xml:space="preserve">Navigation in the Header Component using react-router-dom </w:t>
       </w:r>
     </w:p>
     <w:p>
@@ -717,20 +658,48 @@
           <w:szCs w:val="21"/>
           <w:lang w:eastAsia="en-IN"/>
         </w:rPr>
+        <w:t xml:space="preserve"> { </w:t>
+      </w:r>
+      <w:r>
+        <w:rPr>
+          <w:rFonts w:ascii="Consolas" w:eastAsia="Times New Roman" w:hAnsi="Consolas" w:cs="Times New Roman"/>
+          <w:color w:val="9CDCFE"/>
+          <w:sz w:val="21"/>
+          <w:szCs w:val="21"/>
+          <w:lang w:eastAsia="en-IN"/>
+        </w:rPr>
+        <w:t>BrowserRouter</w:t>
+      </w:r>
+      <w:r>
+        <w:rPr>
+          <w:rFonts w:ascii="Consolas" w:eastAsia="Times New Roman" w:hAnsi="Consolas" w:cs="Times New Roman"/>
+          <w:color w:val="D4D4D4"/>
+          <w:sz w:val="21"/>
+          <w:szCs w:val="21"/>
+          <w:lang w:eastAsia="en-IN"/>
+        </w:rPr>
         <w:t xml:space="preserve"> </w:t>
       </w:r>
-      <w:proofErr w:type="gramStart"/>
-      <w:r>
-        <w:rPr>
-          <w:rFonts w:ascii="Consolas" w:eastAsia="Times New Roman" w:hAnsi="Consolas" w:cs="Times New Roman"/>
-          <w:color w:val="D4D4D4"/>
-          <w:sz w:val="21"/>
-          <w:szCs w:val="21"/>
-          <w:lang w:eastAsia="en-IN"/>
-        </w:rPr>
-        <w:t xml:space="preserve">{ </w:t>
-      </w:r>
-      <w:proofErr w:type="spellStart"/>
+      <w:r>
+        <w:rPr>
+          <w:rFonts w:ascii="Consolas" w:eastAsia="Times New Roman" w:hAnsi="Consolas" w:cs="Times New Roman"/>
+          <w:color w:val="C586C0"/>
+          <w:sz w:val="21"/>
+          <w:szCs w:val="21"/>
+          <w:lang w:eastAsia="en-IN"/>
+        </w:rPr>
+        <w:t>as</w:t>
+      </w:r>
+      <w:r>
+        <w:rPr>
+          <w:rFonts w:ascii="Consolas" w:eastAsia="Times New Roman" w:hAnsi="Consolas" w:cs="Times New Roman"/>
+          <w:color w:val="D4D4D4"/>
+          <w:sz w:val="21"/>
+          <w:szCs w:val="21"/>
+          <w:lang w:eastAsia="en-IN"/>
+        </w:rPr>
+        <w:t xml:space="preserve"> </w:t>
+      </w:r>
       <w:r>
         <w:rPr>
           <w:rFonts w:ascii="Consolas" w:eastAsia="Times New Roman" w:hAnsi="Consolas" w:cs="Times New Roman"/>
@@ -739,10 +708,68 @@
           <w:szCs w:val="21"/>
           <w:lang w:eastAsia="en-IN"/>
         </w:rPr>
-        <w:t>BrowserRouter</w:t>
-      </w:r>
-      <w:proofErr w:type="spellEnd"/>
-      <w:proofErr w:type="gramEnd"/>
+        <w:t>Router</w:t>
+      </w:r>
+      <w:r>
+        <w:rPr>
+          <w:rFonts w:ascii="Consolas" w:eastAsia="Times New Roman" w:hAnsi="Consolas" w:cs="Times New Roman"/>
+          <w:color w:val="D4D4D4"/>
+          <w:sz w:val="21"/>
+          <w:szCs w:val="21"/>
+          <w:lang w:eastAsia="en-IN"/>
+        </w:rPr>
+        <w:t xml:space="preserve">, </w:t>
+      </w:r>
+      <w:r>
+        <w:rPr>
+          <w:rFonts w:ascii="Consolas" w:eastAsia="Times New Roman" w:hAnsi="Consolas" w:cs="Times New Roman"/>
+          <w:color w:val="9CDCFE"/>
+          <w:sz w:val="21"/>
+          <w:szCs w:val="21"/>
+          <w:lang w:eastAsia="en-IN"/>
+        </w:rPr>
+        <w:t>Route</w:t>
+      </w:r>
+      <w:r>
+        <w:rPr>
+          <w:rFonts w:ascii="Consolas" w:eastAsia="Times New Roman" w:hAnsi="Consolas" w:cs="Times New Roman"/>
+          <w:color w:val="D4D4D4"/>
+          <w:sz w:val="21"/>
+          <w:szCs w:val="21"/>
+          <w:lang w:eastAsia="en-IN"/>
+        </w:rPr>
+        <w:t xml:space="preserve">, </w:t>
+      </w:r>
+      <w:r>
+        <w:rPr>
+          <w:rFonts w:ascii="Consolas" w:eastAsia="Times New Roman" w:hAnsi="Consolas" w:cs="Times New Roman"/>
+          <w:color w:val="9CDCFE"/>
+          <w:sz w:val="21"/>
+          <w:szCs w:val="21"/>
+          <w:lang w:eastAsia="en-IN"/>
+        </w:rPr>
+        <w:t>Routes</w:t>
+      </w:r>
+      <w:r>
+        <w:rPr>
+          <w:rFonts w:ascii="Consolas" w:eastAsia="Times New Roman" w:hAnsi="Consolas" w:cs="Times New Roman"/>
+          <w:color w:val="D4D4D4"/>
+          <w:sz w:val="21"/>
+          <w:szCs w:val="21"/>
+          <w:lang w:eastAsia="en-IN"/>
+        </w:rPr>
+        <w:t xml:space="preserve"> } </w:t>
+      </w:r>
+      <w:r>
+        <w:rPr>
+          <w:rFonts w:ascii="Consolas" w:eastAsia="Times New Roman" w:hAnsi="Consolas" w:cs="Times New Roman"/>
+          <w:color w:val="C586C0"/>
+          <w:sz w:val="21"/>
+          <w:szCs w:val="21"/>
+          <w:lang w:eastAsia="en-IN"/>
+        </w:rPr>
+        <w:t>from</w:t>
+      </w:r>
       <w:r>
         <w:rPr>
           <w:rFonts w:ascii="Consolas" w:eastAsia="Times New Roman" w:hAnsi="Consolas" w:cs="Times New Roman"/>
@@ -756,134 +783,12 @@
       <w:r>
         <w:rPr>
           <w:rFonts w:ascii="Consolas" w:eastAsia="Times New Roman" w:hAnsi="Consolas" w:cs="Times New Roman"/>
-          <w:color w:val="C586C0"/>
-          <w:sz w:val="21"/>
-          <w:szCs w:val="21"/>
-          <w:lang w:eastAsia="en-IN"/>
-        </w:rPr>
-        <w:t>as</w:t>
-      </w:r>
-      <w:r>
-        <w:rPr>
-          <w:rFonts w:ascii="Consolas" w:eastAsia="Times New Roman" w:hAnsi="Consolas" w:cs="Times New Roman"/>
-          <w:color w:val="D4D4D4"/>
-          <w:sz w:val="21"/>
-          <w:szCs w:val="21"/>
-          <w:lang w:eastAsia="en-IN"/>
-        </w:rPr>
-        <w:t xml:space="preserve"> </w:t>
-      </w:r>
-      <w:r>
-        <w:rPr>
-          <w:rFonts w:ascii="Consolas" w:eastAsia="Times New Roman" w:hAnsi="Consolas" w:cs="Times New Roman"/>
-          <w:color w:val="9CDCFE"/>
-          <w:sz w:val="21"/>
-          <w:szCs w:val="21"/>
-          <w:lang w:eastAsia="en-IN"/>
-        </w:rPr>
-        <w:t>Router</w:t>
-      </w:r>
-      <w:r>
-        <w:rPr>
-          <w:rFonts w:ascii="Consolas" w:eastAsia="Times New Roman" w:hAnsi="Consolas" w:cs="Times New Roman"/>
-          <w:color w:val="D4D4D4"/>
-          <w:sz w:val="21"/>
-          <w:szCs w:val="21"/>
-          <w:lang w:eastAsia="en-IN"/>
-        </w:rPr>
-        <w:t xml:space="preserve">, </w:t>
-      </w:r>
-      <w:r>
-        <w:rPr>
-          <w:rFonts w:ascii="Consolas" w:eastAsia="Times New Roman" w:hAnsi="Consolas" w:cs="Times New Roman"/>
-          <w:color w:val="9CDCFE"/>
-          <w:sz w:val="21"/>
-          <w:szCs w:val="21"/>
-          <w:lang w:eastAsia="en-IN"/>
-        </w:rPr>
-        <w:t>Route</w:t>
-      </w:r>
-      <w:r>
-        <w:rPr>
-          <w:rFonts w:ascii="Consolas" w:eastAsia="Times New Roman" w:hAnsi="Consolas" w:cs="Times New Roman"/>
-          <w:color w:val="D4D4D4"/>
-          <w:sz w:val="21"/>
-          <w:szCs w:val="21"/>
-          <w:lang w:eastAsia="en-IN"/>
-        </w:rPr>
-        <w:t xml:space="preserve">, </w:t>
-      </w:r>
-      <w:r>
-        <w:rPr>
-          <w:rFonts w:ascii="Consolas" w:eastAsia="Times New Roman" w:hAnsi="Consolas" w:cs="Times New Roman"/>
-          <w:color w:val="9CDCFE"/>
-          <w:sz w:val="21"/>
-          <w:szCs w:val="21"/>
-          <w:lang w:eastAsia="en-IN"/>
-        </w:rPr>
-        <w:t>Routes</w:t>
-      </w:r>
-      <w:r>
-        <w:rPr>
-          <w:rFonts w:ascii="Consolas" w:eastAsia="Times New Roman" w:hAnsi="Consolas" w:cs="Times New Roman"/>
-          <w:color w:val="D4D4D4"/>
-          <w:sz w:val="21"/>
-          <w:szCs w:val="21"/>
-          <w:lang w:eastAsia="en-IN"/>
-        </w:rPr>
-        <w:t xml:space="preserve"> } </w:t>
-      </w:r>
-      <w:r>
-        <w:rPr>
-          <w:rFonts w:ascii="Consolas" w:eastAsia="Times New Roman" w:hAnsi="Consolas" w:cs="Times New Roman"/>
-          <w:color w:val="C586C0"/>
-          <w:sz w:val="21"/>
-          <w:szCs w:val="21"/>
-          <w:lang w:eastAsia="en-IN"/>
-        </w:rPr>
-        <w:t>from</w:t>
-      </w:r>
-      <w:r>
-        <w:rPr>
-          <w:rFonts w:ascii="Consolas" w:eastAsia="Times New Roman" w:hAnsi="Consolas" w:cs="Times New Roman"/>
-          <w:color w:val="D4D4D4"/>
-          <w:sz w:val="21"/>
-          <w:szCs w:val="21"/>
-          <w:lang w:eastAsia="en-IN"/>
-        </w:rPr>
-        <w:t xml:space="preserve"> </w:t>
-      </w:r>
-      <w:r>
-        <w:rPr>
-          <w:rFonts w:ascii="Consolas" w:eastAsia="Times New Roman" w:hAnsi="Consolas" w:cs="Times New Roman"/>
           <w:color w:val="CE9178"/>
           <w:sz w:val="21"/>
           <w:szCs w:val="21"/>
           <w:lang w:eastAsia="en-IN"/>
         </w:rPr>
-        <w:t>"react-router-</w:t>
-      </w:r>
-      <w:proofErr w:type="spellStart"/>
-      <w:r>
-        <w:rPr>
-          <w:rFonts w:ascii="Consolas" w:eastAsia="Times New Roman" w:hAnsi="Consolas" w:cs="Times New Roman"/>
-          <w:color w:val="CE9178"/>
-          <w:sz w:val="21"/>
-          <w:szCs w:val="21"/>
-          <w:lang w:eastAsia="en-IN"/>
-        </w:rPr>
-        <w:t>dom</w:t>
-      </w:r>
-      <w:proofErr w:type="spellEnd"/>
-      <w:r>
-        <w:rPr>
-          <w:rFonts w:ascii="Consolas" w:eastAsia="Times New Roman" w:hAnsi="Consolas" w:cs="Times New Roman"/>
-          <w:color w:val="CE9178"/>
-          <w:sz w:val="21"/>
-          <w:szCs w:val="21"/>
-          <w:lang w:eastAsia="en-IN"/>
-        </w:rPr>
-        <w:t>"</w:t>
+        <w:t>"react-router-dom"</w:t>
       </w:r>
       <w:r>
         <w:rPr>
@@ -1107,7 +1012,6 @@
         </w:rPr>
         <w:t>element</w:t>
       </w:r>
-      <w:proofErr w:type="gramStart"/>
       <w:r>
         <w:rPr>
           <w:rFonts w:ascii="Consolas" w:eastAsia="Times New Roman" w:hAnsi="Consolas" w:cs="Times New Roman"/>
@@ -1128,7 +1032,6 @@
         </w:rPr>
         <w:t>{</w:t>
       </w:r>
-      <w:proofErr w:type="gramEnd"/>
       <w:r>
         <w:rPr>
           <w:rFonts w:ascii="Consolas" w:eastAsia="Times New Roman" w:hAnsi="Consolas" w:cs="Times New Roman"/>
@@ -1302,7 +1205,6 @@
         </w:rPr>
         <w:t>element</w:t>
       </w:r>
-      <w:proofErr w:type="gramStart"/>
       <w:r>
         <w:rPr>
           <w:rFonts w:ascii="Consolas" w:eastAsia="Times New Roman" w:hAnsi="Consolas" w:cs="Times New Roman"/>
@@ -1323,7 +1225,6 @@
         </w:rPr>
         <w:t>{</w:t>
       </w:r>
-      <w:proofErr w:type="gramEnd"/>
       <w:r>
         <w:rPr>
           <w:rFonts w:ascii="Consolas" w:eastAsia="Times New Roman" w:hAnsi="Consolas" w:cs="Times New Roman"/>
@@ -1497,7 +1398,6 @@
         </w:rPr>
         <w:t>element</w:t>
       </w:r>
-      <w:proofErr w:type="gramStart"/>
       <w:r>
         <w:rPr>
           <w:rFonts w:ascii="Consolas" w:eastAsia="Times New Roman" w:hAnsi="Consolas" w:cs="Times New Roman"/>
@@ -1518,7 +1418,6 @@
         </w:rPr>
         <w:t>{</w:t>
       </w:r>
-      <w:proofErr w:type="gramEnd"/>
       <w:r>
         <w:rPr>
           <w:rFonts w:ascii="Consolas" w:eastAsia="Times New Roman" w:hAnsi="Consolas" w:cs="Times New Roman"/>
@@ -1946,23 +1845,12 @@
         </w:rPr>
         <w:t>(</w:t>
       </w:r>
-      <w:proofErr w:type="spellStart"/>
-      <w:proofErr w:type="gramStart"/>
-      <w:r>
-        <w:rPr>
-          <w:b/>
-          <w:bCs/>
-        </w:rPr>
-        <w:t>npm</w:t>
-      </w:r>
-      <w:proofErr w:type="spellEnd"/>
-      <w:proofErr w:type="gramEnd"/>
-      <w:r>
-        <w:rPr>
-          <w:b/>
-          <w:bCs/>
-        </w:rPr>
-        <w:t xml:space="preserve"> install -g firebase-tools)</w:t>
+      <w:r>
+        <w:rPr>
+          <w:b/>
+          <w:bCs/>
+        </w:rPr>
+        <w:t>npm install -g firebase-tools)</w:t>
       </w:r>
     </w:p>
     <w:p>
@@ -1990,37 +1878,12 @@
           <w:bCs/>
         </w:rPr>
       </w:pPr>
-      <w:proofErr w:type="spellStart"/>
-      <w:r>
-        <w:rPr>
-          <w:b/>
-          <w:bCs/>
-        </w:rPr>
-        <w:t>npm</w:t>
-      </w:r>
-      <w:proofErr w:type="spellEnd"/>
-      <w:r>
-        <w:rPr>
-          <w:b/>
-          <w:bCs/>
-        </w:rPr>
-        <w:t xml:space="preserve"> </w:t>
-      </w:r>
-      <w:proofErr w:type="spellStart"/>
-      <w:r>
-        <w:rPr>
-          <w:b/>
-          <w:bCs/>
-        </w:rPr>
-        <w:t>i</w:t>
-      </w:r>
-      <w:proofErr w:type="spellEnd"/>
-      <w:r>
-        <w:rPr>
-          <w:b/>
-          <w:bCs/>
-        </w:rPr>
-        <w:t xml:space="preserve"> firebase</w:t>
+      <w:r>
+        <w:rPr>
+          <w:b/>
+          <w:bCs/>
+        </w:rPr>
+        <w:t>npm i firebase</w:t>
       </w:r>
     </w:p>
     <w:p>
@@ -2084,13 +1947,8 @@
     </w:p>
     <w:p>
       <w:r>
-        <w:t xml:space="preserve">firebase </w:t>
-      </w:r>
-      <w:proofErr w:type="spellStart"/>
-      <w:r>
-        <w:t>init</w:t>
-      </w:r>
-      <w:proofErr w:type="spellEnd"/>
+        <w:t>firebase init</w:t>
+      </w:r>
     </w:p>
     <w:p>
       <w:pPr>
@@ -2169,42 +2027,20 @@
       </w:r>
     </w:p>
     <w:p>
-      <w:proofErr w:type="spellStart"/>
-      <w:r>
-        <w:t>npm</w:t>
-      </w:r>
-      <w:proofErr w:type="spellEnd"/>
-      <w:r>
-        <w:t xml:space="preserve"> run build</w:t>
-      </w:r>
-    </w:p>
-    <w:p>
-      <w:r>
-        <w:t>(</w:t>
-      </w:r>
-      <w:proofErr w:type="gramStart"/>
-      <w:r>
-        <w:t>if</w:t>
-      </w:r>
-      <w:proofErr w:type="gramEnd"/>
-      <w:r>
-        <w:t xml:space="preserve"> any changes are made afterwards, then </w:t>
-      </w:r>
-      <w:proofErr w:type="spellStart"/>
-      <w:r>
-        <w:rPr>
-          <w:b/>
-          <w:bCs/>
-        </w:rPr>
-        <w:t>npm</w:t>
-      </w:r>
-      <w:proofErr w:type="spellEnd"/>
-      <w:r>
-        <w:rPr>
-          <w:b/>
-          <w:bCs/>
-        </w:rPr>
-        <w:t xml:space="preserve"> run build</w:t>
+      <w:r>
+        <w:t>npm run build</w:t>
+      </w:r>
+    </w:p>
+    <w:p>
+      <w:r>
+        <w:t xml:space="preserve">(if any changes are made afterwards, then </w:t>
+      </w:r>
+      <w:r>
+        <w:rPr>
+          <w:b/>
+          <w:bCs/>
+        </w:rPr>
+        <w:t>npm run build</w:t>
       </w:r>
       <w:r>
         <w:rPr>
@@ -2219,13 +2055,8 @@
     </w:p>
     <w:p>
       <w:r>
-        <w:t xml:space="preserve">firebase </w:t>
-      </w:r>
-      <w:proofErr w:type="gramStart"/>
-      <w:r>
-        <w:t>deploy</w:t>
-      </w:r>
-      <w:proofErr w:type="gramEnd"/>
+        <w:t>firebase deploy</w:t>
+      </w:r>
     </w:p>
     <w:p/>
     <w:p>
@@ -2274,15 +2105,7 @@
     </w:p>
     <w:p>
       <w:r>
-        <w:t>Firebase for real-time database (</w:t>
-      </w:r>
-      <w:proofErr w:type="spellStart"/>
-      <w:r>
-        <w:t>Firestore</w:t>
-      </w:r>
-      <w:proofErr w:type="spellEnd"/>
-      <w:r>
-        <w:t>)</w:t>
+        <w:t>Firebase for real-time database (Firestore)</w:t>
       </w:r>
     </w:p>
     <w:p/>
@@ -2303,143 +2126,55 @@
       </w:r>
     </w:p>
     <w:p>
-      <w:proofErr w:type="spellStart"/>
-      <w:r>
-        <w:t>npm</w:t>
-      </w:r>
-      <w:proofErr w:type="spellEnd"/>
-      <w:r>
+      <w:r>
+        <w:t>npm i @stripe/stripe-js</w:t>
+      </w:r>
+    </w:p>
+    <w:p>
+      <w:r>
+        <w:t>npm i @stripe/react-stripe-js</w:t>
+      </w:r>
+    </w:p>
+    <w:p>
+      <w:r>
+        <w:t>refer stripe documentation for creating an stripe object and use of useStripe() and useElement() Hooks</w:t>
+      </w:r>
+    </w:p>
+    <w:p/>
+    <w:p>
+      <w:r>
+        <w:t xml:space="preserve">need to install axios to get the </w:t>
+      </w:r>
+      <w:r>
+        <w:rPr>
+          <w:b/>
+          <w:bCs/>
+        </w:rPr>
+        <w:t>clientSecret</w:t>
+      </w:r>
+      <w:r>
+        <w:rPr>
+          <w:b/>
+          <w:bCs/>
+        </w:rPr>
         <w:t xml:space="preserve"> </w:t>
       </w:r>
-      <w:proofErr w:type="spellStart"/>
-      <w:r>
-        <w:t>i</w:t>
-      </w:r>
-      <w:proofErr w:type="spellEnd"/>
-      <w:r>
-        <w:t xml:space="preserve"> @stripe/stripe-js</w:t>
-      </w:r>
-    </w:p>
-    <w:p>
-      <w:proofErr w:type="spellStart"/>
-      <w:r>
-        <w:t>npm</w:t>
-      </w:r>
-      <w:proofErr w:type="spellEnd"/>
-      <w:r>
-        <w:t xml:space="preserve"> </w:t>
-      </w:r>
-      <w:proofErr w:type="spellStart"/>
-      <w:r>
-        <w:t>i</w:t>
-      </w:r>
-      <w:proofErr w:type="spellEnd"/>
-      <w:r>
-        <w:t xml:space="preserve"> @stripe/react-stripe-js</w:t>
-      </w:r>
-    </w:p>
-    <w:p>
-      <w:r>
-        <w:t xml:space="preserve">refer stripe documentation for creating an stripe object and use of </w:t>
-      </w:r>
-      <w:proofErr w:type="spellStart"/>
-      <w:proofErr w:type="gramStart"/>
-      <w:r>
-        <w:t>useStripe</w:t>
-      </w:r>
-      <w:proofErr w:type="spellEnd"/>
-      <w:r>
-        <w:t>(</w:t>
-      </w:r>
-      <w:proofErr w:type="gramEnd"/>
-      <w:r>
-        <w:t xml:space="preserve">) and </w:t>
-      </w:r>
-      <w:proofErr w:type="spellStart"/>
-      <w:r>
-        <w:t>useElement</w:t>
-      </w:r>
-      <w:proofErr w:type="spellEnd"/>
-      <w:r>
-        <w:t>() Hooks</w:t>
-      </w:r>
-    </w:p>
-    <w:p/>
-    <w:p>
-      <w:r>
-        <w:t xml:space="preserve">need to install </w:t>
-      </w:r>
-      <w:proofErr w:type="spellStart"/>
-      <w:r>
-        <w:t>axios</w:t>
-      </w:r>
-      <w:proofErr w:type="spellEnd"/>
-      <w:r>
-        <w:t xml:space="preserve"> to get the </w:t>
-      </w:r>
-      <w:proofErr w:type="spellStart"/>
-      <w:r>
-        <w:rPr>
-          <w:b/>
-          <w:bCs/>
-        </w:rPr>
-        <w:t>clientSecret</w:t>
-      </w:r>
-      <w:proofErr w:type="spellEnd"/>
-      <w:r>
-        <w:rPr>
-          <w:b/>
-          <w:bCs/>
-        </w:rPr>
-        <w:t xml:space="preserve"> </w:t>
-      </w:r>
       <w:r>
         <w:t>from stripe</w:t>
       </w:r>
     </w:p>
     <w:p>
-      <w:proofErr w:type="spellStart"/>
-      <w:r>
-        <w:t>axios</w:t>
-      </w:r>
-      <w:proofErr w:type="spellEnd"/>
-      <w:r>
-        <w:t xml:space="preserve"> popular is a fetching library</w:t>
-      </w:r>
-      <w:r>
-        <w:t xml:space="preserve">. We can fetch, Post </w:t>
-      </w:r>
-      <w:proofErr w:type="gramStart"/>
-      <w:r>
-        <w:t>request ,</w:t>
-      </w:r>
-      <w:proofErr w:type="gramEnd"/>
-      <w:r>
-        <w:t xml:space="preserve"> allows to interact with API </w:t>
-      </w:r>
-    </w:p>
-    <w:p>
-      <w:proofErr w:type="spellStart"/>
-      <w:r>
-        <w:t>npm</w:t>
-      </w:r>
-      <w:proofErr w:type="spellEnd"/>
-      <w:r>
-        <w:t xml:space="preserve"> </w:t>
-      </w:r>
-      <w:proofErr w:type="spellStart"/>
-      <w:r>
-        <w:t>i</w:t>
-      </w:r>
-      <w:proofErr w:type="spellEnd"/>
-      <w:r>
-        <w:t xml:space="preserve"> </w:t>
-      </w:r>
-      <w:proofErr w:type="spellStart"/>
-      <w:r>
-        <w:t>axios</w:t>
-      </w:r>
-      <w:proofErr w:type="spellEnd"/>
+      <w:r>
+        <w:t>axios popular is a fetching library</w:t>
+      </w:r>
+      <w:r>
+        <w:t xml:space="preserve">. We can fetch, Post request , allows to interact with API </w:t>
+      </w:r>
+    </w:p>
+    <w:p>
+      <w:r>
+        <w:t>npm i axios</w:t>
+      </w:r>
     </w:p>
     <w:p/>
     <w:p>
@@ -2484,23 +2219,7 @@
         </w:numPr>
       </w:pPr>
       <w:r>
-        <w:t xml:space="preserve">express – </w:t>
-      </w:r>
-      <w:proofErr w:type="spellStart"/>
-      <w:r>
-        <w:t>npm</w:t>
-      </w:r>
-      <w:proofErr w:type="spellEnd"/>
-      <w:r>
-        <w:t xml:space="preserve"> </w:t>
-      </w:r>
-      <w:proofErr w:type="spellStart"/>
-      <w:r>
-        <w:t>i</w:t>
-      </w:r>
-      <w:proofErr w:type="spellEnd"/>
-      <w:r>
-        <w:t xml:space="preserve"> express</w:t>
+        <w:t>express – npm i express</w:t>
       </w:r>
     </w:p>
     <w:p>
@@ -2511,35 +2230,9 @@
           <w:numId w:val="6"/>
         </w:numPr>
       </w:pPr>
-      <w:proofErr w:type="spellStart"/>
-      <w:r>
-        <w:t>cors</w:t>
-      </w:r>
-      <w:proofErr w:type="spellEnd"/>
-      <w:r>
-        <w:t xml:space="preserve"> – </w:t>
-      </w:r>
-      <w:proofErr w:type="spellStart"/>
-      <w:r>
-        <w:t>npm</w:t>
-      </w:r>
-      <w:proofErr w:type="spellEnd"/>
-      <w:r>
-        <w:t xml:space="preserve"> </w:t>
-      </w:r>
-      <w:proofErr w:type="spellStart"/>
-      <w:r>
-        <w:t>i</w:t>
-      </w:r>
-      <w:proofErr w:type="spellEnd"/>
-      <w:r>
-        <w:t xml:space="preserve"> </w:t>
-      </w:r>
-      <w:proofErr w:type="spellStart"/>
-      <w:r>
-        <w:t>cors</w:t>
-      </w:r>
-      <w:proofErr w:type="spellEnd"/>
+      <w:r>
+        <w:t>cors – npm i cors</w:t>
+      </w:r>
     </w:p>
     <w:p>
       <w:pPr>
@@ -2550,56 +2243,1036 @@
         </w:numPr>
       </w:pPr>
       <w:r>
-        <w:t xml:space="preserve">stripe – </w:t>
-      </w:r>
-      <w:proofErr w:type="spellStart"/>
-      <w:r>
-        <w:t>npm</w:t>
-      </w:r>
-      <w:proofErr w:type="spellEnd"/>
+        <w:t>stripe – npm i stripe</w:t>
+      </w:r>
+    </w:p>
+    <w:p/>
+    <w:p>
+      <w:r>
+        <w:t>To setup API we need 4 things</w:t>
+      </w:r>
+    </w:p>
+    <w:p>
+      <w:r>
+        <w:t xml:space="preserve">    1. App Configuration</w:t>
+      </w:r>
+    </w:p>
+    <w:p>
+      <w:r>
+        <w:t xml:space="preserve">    2. Middlewares</w:t>
+      </w:r>
+    </w:p>
+    <w:p>
+      <w:r>
+        <w:t xml:space="preserve">    3. API Routes</w:t>
+      </w:r>
+    </w:p>
+    <w:p>
+      <w:r>
+        <w:t xml:space="preserve">    4. Listen Command</w:t>
+      </w:r>
+    </w:p>
+    <w:p/>
+    <w:p>
+      <w:pPr>
+        <w:rPr>
+          <w:b/>
+          <w:bCs/>
+        </w:rPr>
+      </w:pPr>
+      <w:r>
+        <w:rPr>
+          <w:b/>
+          <w:bCs/>
+        </w:rPr>
+        <w:t>Once the payment is success, navigate to order page</w:t>
+      </w:r>
+    </w:p>
+    <w:p>
+      <w:r>
+        <w:t>We need to push the order details into database with respect to login user</w:t>
+      </w:r>
+    </w:p>
+    <w:p>
+      <w:r>
+        <w:t>Steps</w:t>
+      </w:r>
+      <w:r>
+        <w:t xml:space="preserve"> to setup </w:t>
+      </w:r>
+      <w:r>
+        <w:rPr>
+          <w:b/>
+          <w:bCs/>
+        </w:rPr>
+        <w:t>firestore</w:t>
+      </w:r>
+      <w:r>
+        <w:t>:</w:t>
+      </w:r>
+    </w:p>
+    <w:p>
+      <w:pPr>
+        <w:pStyle w:val="ListParagraph"/>
+        <w:numPr>
+          <w:ilvl w:val="0"/>
+          <w:numId w:val="4"/>
+        </w:numPr>
+      </w:pPr>
+      <w:r>
+        <w:t>Go to Firebase Console</w:t>
+      </w:r>
+    </w:p>
+    <w:p>
+      <w:pPr>
+        <w:pStyle w:val="ListParagraph"/>
+        <w:numPr>
+          <w:ilvl w:val="0"/>
+          <w:numId w:val="4"/>
+        </w:numPr>
+      </w:pPr>
+      <w:r>
+        <w:t xml:space="preserve">Navigate to </w:t>
+      </w:r>
+      <w:r>
+        <w:rPr>
+          <w:b/>
+          <w:bCs/>
+        </w:rPr>
+        <w:t xml:space="preserve">FireStore Database </w:t>
+      </w:r>
+      <w:r>
+        <w:t>and click on Create Database</w:t>
+      </w:r>
+      <w:r>
+        <w:t xml:space="preserve">, </w:t>
+      </w:r>
+      <w:r>
+        <w:rPr>
+          <w:b/>
+          <w:bCs/>
+        </w:rPr>
+        <w:t>Start in Test mode</w:t>
+      </w:r>
       <w:r>
         <w:t xml:space="preserve"> </w:t>
       </w:r>
-      <w:proofErr w:type="spellStart"/>
-      <w:r>
-        <w:t>i</w:t>
-      </w:r>
-      <w:proofErr w:type="spellEnd"/>
-      <w:r>
-        <w:t xml:space="preserve"> stripe</w:t>
+      <w:r>
+        <w:t>and select any location and Enable</w:t>
+      </w:r>
+    </w:p>
+    <w:p>
+      <w:pPr>
+        <w:rPr>
+          <w:b/>
+          <w:bCs/>
+        </w:rPr>
+      </w:pPr>
+      <w:r>
+        <w:t>Once it</w:t>
+      </w:r>
+      <w:r>
+        <w:t>’</w:t>
+      </w:r>
+      <w:r>
+        <w:t xml:space="preserve">s done we are gonna have a </w:t>
+      </w:r>
+      <w:r>
+        <w:rPr>
+          <w:b/>
+          <w:bCs/>
+        </w:rPr>
+        <w:t>collection of users</w:t>
+      </w:r>
+      <w:r>
+        <w:t xml:space="preserve"> and </w:t>
+      </w:r>
+      <w:r>
+        <w:rPr>
+          <w:b/>
+          <w:bCs/>
+        </w:rPr>
+        <w:t>each user</w:t>
+      </w:r>
+      <w:r>
+        <w:t xml:space="preserve"> will have </w:t>
+      </w:r>
+      <w:r>
+        <w:rPr>
+          <w:b/>
+          <w:bCs/>
+        </w:rPr>
+        <w:t>collection of orders</w:t>
+      </w:r>
+    </w:p>
+    <w:p>
+      <w:pPr>
+        <w:rPr>
+          <w:b/>
+          <w:bCs/>
+        </w:rPr>
+      </w:pPr>
+      <w:r>
+        <w:t xml:space="preserve">In </w:t>
+      </w:r>
+      <w:r>
+        <w:rPr>
+          <w:b/>
+          <w:bCs/>
+        </w:rPr>
+        <w:t>firebase.js</w:t>
+      </w:r>
+      <w:r>
+        <w:t xml:space="preserve"> we have 2 instances of </w:t>
+      </w:r>
+      <w:r>
+        <w:rPr>
+          <w:b/>
+          <w:bCs/>
+        </w:rPr>
+        <w:t>db</w:t>
+      </w:r>
+      <w:r>
+        <w:t xml:space="preserve"> and </w:t>
+      </w:r>
+      <w:r>
+        <w:rPr>
+          <w:b/>
+          <w:bCs/>
+        </w:rPr>
+        <w:t>auth</w:t>
+      </w:r>
+      <w:r>
+        <w:rPr>
+          <w:b/>
+          <w:bCs/>
+        </w:rPr>
+        <w:t>,</w:t>
+      </w:r>
+    </w:p>
+    <w:p>
+      <w:r>
+        <w:lastRenderedPageBreak/>
+        <w:t xml:space="preserve">import </w:t>
+      </w:r>
+      <w:r>
+        <w:rPr>
+          <w:b/>
+          <w:bCs/>
+        </w:rPr>
+        <w:t xml:space="preserve">db </w:t>
+      </w:r>
+      <w:r>
+        <w:t>in Payment.js and after each successful payment push the order details into the order collection</w:t>
+      </w:r>
+    </w:p>
+    <w:p>
+      <w:pPr>
+        <w:shd w:val="clear" w:color="auto" w:fill="1E1E1E"/>
+        <w:spacing w:after="0" w:line="285" w:lineRule="atLeast"/>
+        <w:rPr>
+          <w:rFonts w:ascii="Consolas" w:eastAsia="Times New Roman" w:hAnsi="Consolas" w:cs="Times New Roman"/>
+          <w:color w:val="D4D4D4"/>
+          <w:sz w:val="21"/>
+          <w:szCs w:val="21"/>
+          <w:lang w:eastAsia="en-IN"/>
+        </w:rPr>
+      </w:pPr>
+      <w:r>
+        <w:rPr>
+          <w:rFonts w:ascii="Consolas" w:eastAsia="Times New Roman" w:hAnsi="Consolas" w:cs="Times New Roman"/>
+          <w:color w:val="9CDCFE"/>
+          <w:sz w:val="21"/>
+          <w:szCs w:val="21"/>
+          <w:lang w:eastAsia="en-IN"/>
+        </w:rPr>
+        <w:t>db</w:t>
+      </w:r>
+    </w:p>
+    <w:p>
+      <w:pPr>
+        <w:shd w:val="clear" w:color="auto" w:fill="1E1E1E"/>
+        <w:spacing w:after="0" w:line="285" w:lineRule="atLeast"/>
+        <w:rPr>
+          <w:rFonts w:ascii="Consolas" w:eastAsia="Times New Roman" w:hAnsi="Consolas" w:cs="Times New Roman"/>
+          <w:color w:val="D4D4D4"/>
+          <w:sz w:val="21"/>
+          <w:szCs w:val="21"/>
+          <w:lang w:eastAsia="en-IN"/>
+        </w:rPr>
+      </w:pPr>
+      <w:r>
+        <w:rPr>
+          <w:rFonts w:ascii="Consolas" w:eastAsia="Times New Roman" w:hAnsi="Consolas" w:cs="Times New Roman"/>
+          <w:color w:val="D4D4D4"/>
+          <w:sz w:val="21"/>
+          <w:szCs w:val="21"/>
+          <w:lang w:eastAsia="en-IN"/>
+        </w:rPr>
+        <w:t>  .</w:t>
+      </w:r>
+      <w:r>
+        <w:rPr>
+          <w:rFonts w:ascii="Consolas" w:eastAsia="Times New Roman" w:hAnsi="Consolas" w:cs="Times New Roman"/>
+          <w:color w:val="DCDCAA"/>
+          <w:sz w:val="21"/>
+          <w:szCs w:val="21"/>
+          <w:lang w:eastAsia="en-IN"/>
+        </w:rPr>
+        <w:t>collection</w:t>
+      </w:r>
+      <w:r>
+        <w:rPr>
+          <w:rFonts w:ascii="Consolas" w:eastAsia="Times New Roman" w:hAnsi="Consolas" w:cs="Times New Roman"/>
+          <w:color w:val="D4D4D4"/>
+          <w:sz w:val="21"/>
+          <w:szCs w:val="21"/>
+          <w:lang w:eastAsia="en-IN"/>
+        </w:rPr>
+        <w:t>(</w:t>
+      </w:r>
+      <w:r>
+        <w:rPr>
+          <w:rFonts w:ascii="Consolas" w:eastAsia="Times New Roman" w:hAnsi="Consolas" w:cs="Times New Roman"/>
+          <w:color w:val="CE9178"/>
+          <w:sz w:val="21"/>
+          <w:szCs w:val="21"/>
+          <w:lang w:eastAsia="en-IN"/>
+        </w:rPr>
+        <w:t>'users'</w:t>
+      </w:r>
+      <w:r>
+        <w:rPr>
+          <w:rFonts w:ascii="Consolas" w:eastAsia="Times New Roman" w:hAnsi="Consolas" w:cs="Times New Roman"/>
+          <w:color w:val="D4D4D4"/>
+          <w:sz w:val="21"/>
+          <w:szCs w:val="21"/>
+          <w:lang w:eastAsia="en-IN"/>
+        </w:rPr>
+        <w:t>)</w:t>
+      </w:r>
+    </w:p>
+    <w:p>
+      <w:pPr>
+        <w:shd w:val="clear" w:color="auto" w:fill="1E1E1E"/>
+        <w:spacing w:after="0" w:line="285" w:lineRule="atLeast"/>
+        <w:rPr>
+          <w:rFonts w:ascii="Consolas" w:eastAsia="Times New Roman" w:hAnsi="Consolas" w:cs="Times New Roman"/>
+          <w:color w:val="D4D4D4"/>
+          <w:sz w:val="21"/>
+          <w:szCs w:val="21"/>
+          <w:lang w:eastAsia="en-IN"/>
+        </w:rPr>
+      </w:pPr>
+      <w:r>
+        <w:rPr>
+          <w:rFonts w:ascii="Consolas" w:eastAsia="Times New Roman" w:hAnsi="Consolas" w:cs="Times New Roman"/>
+          <w:color w:val="D4D4D4"/>
+          <w:sz w:val="21"/>
+          <w:szCs w:val="21"/>
+          <w:lang w:eastAsia="en-IN"/>
+        </w:rPr>
+        <w:t>  .</w:t>
+      </w:r>
+      <w:r>
+        <w:rPr>
+          <w:rFonts w:ascii="Consolas" w:eastAsia="Times New Roman" w:hAnsi="Consolas" w:cs="Times New Roman"/>
+          <w:color w:val="DCDCAA"/>
+          <w:sz w:val="21"/>
+          <w:szCs w:val="21"/>
+          <w:lang w:eastAsia="en-IN"/>
+        </w:rPr>
+        <w:t>doc</w:t>
+      </w:r>
+      <w:r>
+        <w:rPr>
+          <w:rFonts w:ascii="Consolas" w:eastAsia="Times New Roman" w:hAnsi="Consolas" w:cs="Times New Roman"/>
+          <w:color w:val="D4D4D4"/>
+          <w:sz w:val="21"/>
+          <w:szCs w:val="21"/>
+          <w:lang w:eastAsia="en-IN"/>
+        </w:rPr>
+        <w:t>(</w:t>
+      </w:r>
+      <w:r>
+        <w:rPr>
+          <w:rFonts w:ascii="Consolas" w:eastAsia="Times New Roman" w:hAnsi="Consolas" w:cs="Times New Roman"/>
+          <w:color w:val="4FC1FF"/>
+          <w:sz w:val="21"/>
+          <w:szCs w:val="21"/>
+          <w:lang w:eastAsia="en-IN"/>
+        </w:rPr>
+        <w:t>user</w:t>
+      </w:r>
+      <w:r>
+        <w:rPr>
+          <w:rFonts w:ascii="Consolas" w:eastAsia="Times New Roman" w:hAnsi="Consolas" w:cs="Times New Roman"/>
+          <w:color w:val="D4D4D4"/>
+          <w:sz w:val="21"/>
+          <w:szCs w:val="21"/>
+          <w:lang w:eastAsia="en-IN"/>
+        </w:rPr>
+        <w:t>?.</w:t>
+      </w:r>
+      <w:r>
+        <w:rPr>
+          <w:rFonts w:ascii="Consolas" w:eastAsia="Times New Roman" w:hAnsi="Consolas" w:cs="Times New Roman"/>
+          <w:color w:val="9CDCFE"/>
+          <w:sz w:val="21"/>
+          <w:szCs w:val="21"/>
+          <w:lang w:eastAsia="en-IN"/>
+        </w:rPr>
+        <w:t>id</w:t>
+      </w:r>
+      <w:r>
+        <w:rPr>
+          <w:rFonts w:ascii="Consolas" w:eastAsia="Times New Roman" w:hAnsi="Consolas" w:cs="Times New Roman"/>
+          <w:color w:val="D4D4D4"/>
+          <w:sz w:val="21"/>
+          <w:szCs w:val="21"/>
+          <w:lang w:eastAsia="en-IN"/>
+        </w:rPr>
+        <w:t>)</w:t>
+      </w:r>
+    </w:p>
+    <w:p>
+      <w:pPr>
+        <w:shd w:val="clear" w:color="auto" w:fill="1E1E1E"/>
+        <w:spacing w:after="0" w:line="285" w:lineRule="atLeast"/>
+        <w:rPr>
+          <w:rFonts w:ascii="Consolas" w:eastAsia="Times New Roman" w:hAnsi="Consolas" w:cs="Times New Roman"/>
+          <w:color w:val="D4D4D4"/>
+          <w:sz w:val="21"/>
+          <w:szCs w:val="21"/>
+          <w:lang w:eastAsia="en-IN"/>
+        </w:rPr>
+      </w:pPr>
+      <w:r>
+        <w:rPr>
+          <w:rFonts w:ascii="Consolas" w:eastAsia="Times New Roman" w:hAnsi="Consolas" w:cs="Times New Roman"/>
+          <w:color w:val="D4D4D4"/>
+          <w:sz w:val="21"/>
+          <w:szCs w:val="21"/>
+          <w:lang w:eastAsia="en-IN"/>
+        </w:rPr>
+        <w:t>  .</w:t>
+      </w:r>
+      <w:r>
+        <w:rPr>
+          <w:rFonts w:ascii="Consolas" w:eastAsia="Times New Roman" w:hAnsi="Consolas" w:cs="Times New Roman"/>
+          <w:color w:val="DCDCAA"/>
+          <w:sz w:val="21"/>
+          <w:szCs w:val="21"/>
+          <w:lang w:eastAsia="en-IN"/>
+        </w:rPr>
+        <w:t>collection</w:t>
+      </w:r>
+      <w:r>
+        <w:rPr>
+          <w:rFonts w:ascii="Consolas" w:eastAsia="Times New Roman" w:hAnsi="Consolas" w:cs="Times New Roman"/>
+          <w:color w:val="D4D4D4"/>
+          <w:sz w:val="21"/>
+          <w:szCs w:val="21"/>
+          <w:lang w:eastAsia="en-IN"/>
+        </w:rPr>
+        <w:t>(</w:t>
+      </w:r>
+      <w:r>
+        <w:rPr>
+          <w:rFonts w:ascii="Consolas" w:eastAsia="Times New Roman" w:hAnsi="Consolas" w:cs="Times New Roman"/>
+          <w:color w:val="CE9178"/>
+          <w:sz w:val="21"/>
+          <w:szCs w:val="21"/>
+          <w:lang w:eastAsia="en-IN"/>
+        </w:rPr>
+        <w:t>'orders'</w:t>
+      </w:r>
+      <w:r>
+        <w:rPr>
+          <w:rFonts w:ascii="Consolas" w:eastAsia="Times New Roman" w:hAnsi="Consolas" w:cs="Times New Roman"/>
+          <w:color w:val="D4D4D4"/>
+          <w:sz w:val="21"/>
+          <w:szCs w:val="21"/>
+          <w:lang w:eastAsia="en-IN"/>
+        </w:rPr>
+        <w:t>)</w:t>
+      </w:r>
+    </w:p>
+    <w:p>
+      <w:pPr>
+        <w:shd w:val="clear" w:color="auto" w:fill="1E1E1E"/>
+        <w:spacing w:after="0" w:line="285" w:lineRule="atLeast"/>
+        <w:rPr>
+          <w:rFonts w:ascii="Consolas" w:eastAsia="Times New Roman" w:hAnsi="Consolas" w:cs="Times New Roman"/>
+          <w:color w:val="D4D4D4"/>
+          <w:sz w:val="21"/>
+          <w:szCs w:val="21"/>
+          <w:lang w:eastAsia="en-IN"/>
+        </w:rPr>
+      </w:pPr>
+      <w:r>
+        <w:rPr>
+          <w:rFonts w:ascii="Consolas" w:eastAsia="Times New Roman" w:hAnsi="Consolas" w:cs="Times New Roman"/>
+          <w:color w:val="D4D4D4"/>
+          <w:sz w:val="21"/>
+          <w:szCs w:val="21"/>
+          <w:lang w:eastAsia="en-IN"/>
+        </w:rPr>
+        <w:t>  .</w:t>
+      </w:r>
+      <w:r>
+        <w:rPr>
+          <w:rFonts w:ascii="Consolas" w:eastAsia="Times New Roman" w:hAnsi="Consolas" w:cs="Times New Roman"/>
+          <w:color w:val="DCDCAA"/>
+          <w:sz w:val="21"/>
+          <w:szCs w:val="21"/>
+          <w:lang w:eastAsia="en-IN"/>
+        </w:rPr>
+        <w:t>doc</w:t>
+      </w:r>
+      <w:r>
+        <w:rPr>
+          <w:rFonts w:ascii="Consolas" w:eastAsia="Times New Roman" w:hAnsi="Consolas" w:cs="Times New Roman"/>
+          <w:color w:val="D4D4D4"/>
+          <w:sz w:val="21"/>
+          <w:szCs w:val="21"/>
+          <w:lang w:eastAsia="en-IN"/>
+        </w:rPr>
+        <w:t>(</w:t>
+      </w:r>
+      <w:r>
+        <w:rPr>
+          <w:rFonts w:ascii="Consolas" w:eastAsia="Times New Roman" w:hAnsi="Consolas" w:cs="Times New Roman"/>
+          <w:color w:val="9CDCFE"/>
+          <w:sz w:val="21"/>
+          <w:szCs w:val="21"/>
+          <w:lang w:eastAsia="en-IN"/>
+        </w:rPr>
+        <w:t>paymentIntent</w:t>
+      </w:r>
+      <w:r>
+        <w:rPr>
+          <w:rFonts w:ascii="Consolas" w:eastAsia="Times New Roman" w:hAnsi="Consolas" w:cs="Times New Roman"/>
+          <w:color w:val="D4D4D4"/>
+          <w:sz w:val="21"/>
+          <w:szCs w:val="21"/>
+          <w:lang w:eastAsia="en-IN"/>
+        </w:rPr>
+        <w:t>.</w:t>
+      </w:r>
+      <w:r>
+        <w:rPr>
+          <w:rFonts w:ascii="Consolas" w:eastAsia="Times New Roman" w:hAnsi="Consolas" w:cs="Times New Roman"/>
+          <w:color w:val="9CDCFE"/>
+          <w:sz w:val="21"/>
+          <w:szCs w:val="21"/>
+          <w:lang w:eastAsia="en-IN"/>
+        </w:rPr>
+        <w:t>id</w:t>
+      </w:r>
+      <w:r>
+        <w:rPr>
+          <w:rFonts w:ascii="Consolas" w:eastAsia="Times New Roman" w:hAnsi="Consolas" w:cs="Times New Roman"/>
+          <w:color w:val="D4D4D4"/>
+          <w:sz w:val="21"/>
+          <w:szCs w:val="21"/>
+          <w:lang w:eastAsia="en-IN"/>
+        </w:rPr>
+        <w:t>)</w:t>
+      </w:r>
+    </w:p>
+    <w:p>
+      <w:pPr>
+        <w:shd w:val="clear" w:color="auto" w:fill="1E1E1E"/>
+        <w:spacing w:after="0" w:line="285" w:lineRule="atLeast"/>
+        <w:rPr>
+          <w:rFonts w:ascii="Consolas" w:eastAsia="Times New Roman" w:hAnsi="Consolas" w:cs="Times New Roman"/>
+          <w:color w:val="D4D4D4"/>
+          <w:sz w:val="21"/>
+          <w:szCs w:val="21"/>
+          <w:lang w:eastAsia="en-IN"/>
+        </w:rPr>
+      </w:pPr>
+      <w:r>
+        <w:rPr>
+          <w:rFonts w:ascii="Consolas" w:eastAsia="Times New Roman" w:hAnsi="Consolas" w:cs="Times New Roman"/>
+          <w:color w:val="D4D4D4"/>
+          <w:sz w:val="21"/>
+          <w:szCs w:val="21"/>
+          <w:lang w:eastAsia="en-IN"/>
+        </w:rPr>
+        <w:t>  .</w:t>
+      </w:r>
+      <w:r>
+        <w:rPr>
+          <w:rFonts w:ascii="Consolas" w:eastAsia="Times New Roman" w:hAnsi="Consolas" w:cs="Times New Roman"/>
+          <w:color w:val="DCDCAA"/>
+          <w:sz w:val="21"/>
+          <w:szCs w:val="21"/>
+          <w:lang w:eastAsia="en-IN"/>
+        </w:rPr>
+        <w:t>set</w:t>
+      </w:r>
+      <w:r>
+        <w:rPr>
+          <w:rFonts w:ascii="Consolas" w:eastAsia="Times New Roman" w:hAnsi="Consolas" w:cs="Times New Roman"/>
+          <w:color w:val="D4D4D4"/>
+          <w:sz w:val="21"/>
+          <w:szCs w:val="21"/>
+          <w:lang w:eastAsia="en-IN"/>
+        </w:rPr>
+        <w:t>({</w:t>
+      </w:r>
+    </w:p>
+    <w:p>
+      <w:pPr>
+        <w:shd w:val="clear" w:color="auto" w:fill="1E1E1E"/>
+        <w:spacing w:after="0" w:line="285" w:lineRule="atLeast"/>
+        <w:rPr>
+          <w:rFonts w:ascii="Consolas" w:eastAsia="Times New Roman" w:hAnsi="Consolas" w:cs="Times New Roman"/>
+          <w:color w:val="D4D4D4"/>
+          <w:sz w:val="21"/>
+          <w:szCs w:val="21"/>
+          <w:lang w:eastAsia="en-IN"/>
+        </w:rPr>
+      </w:pPr>
+      <w:r>
+        <w:rPr>
+          <w:rFonts w:ascii="Consolas" w:eastAsia="Times New Roman" w:hAnsi="Consolas" w:cs="Times New Roman"/>
+          <w:color w:val="D4D4D4"/>
+          <w:sz w:val="21"/>
+          <w:szCs w:val="21"/>
+          <w:lang w:eastAsia="en-IN"/>
+        </w:rPr>
+        <w:t xml:space="preserve">  </w:t>
+      </w:r>
+      <w:r>
+        <w:rPr>
+          <w:rFonts w:ascii="Consolas" w:eastAsia="Times New Roman" w:hAnsi="Consolas" w:cs="Times New Roman"/>
+          <w:color w:val="D4D4D4"/>
+          <w:sz w:val="21"/>
+          <w:szCs w:val="21"/>
+          <w:lang w:eastAsia="en-IN"/>
+        </w:rPr>
+        <w:tab/>
+      </w:r>
+      <w:r>
+        <w:rPr>
+          <w:rFonts w:ascii="Consolas" w:eastAsia="Times New Roman" w:hAnsi="Consolas" w:cs="Times New Roman"/>
+          <w:color w:val="9CDCFE"/>
+          <w:sz w:val="21"/>
+          <w:szCs w:val="21"/>
+          <w:lang w:eastAsia="en-IN"/>
+        </w:rPr>
+        <w:t>basket:</w:t>
+      </w:r>
+      <w:r>
+        <w:rPr>
+          <w:rFonts w:ascii="Consolas" w:eastAsia="Times New Roman" w:hAnsi="Consolas" w:cs="Times New Roman"/>
+          <w:color w:val="D4D4D4"/>
+          <w:sz w:val="21"/>
+          <w:szCs w:val="21"/>
+          <w:lang w:eastAsia="en-IN"/>
+        </w:rPr>
+        <w:t xml:space="preserve"> </w:t>
+      </w:r>
+      <w:r>
+        <w:rPr>
+          <w:rFonts w:ascii="Consolas" w:eastAsia="Times New Roman" w:hAnsi="Consolas" w:cs="Times New Roman"/>
+          <w:color w:val="4FC1FF"/>
+          <w:sz w:val="21"/>
+          <w:szCs w:val="21"/>
+          <w:lang w:eastAsia="en-IN"/>
+        </w:rPr>
+        <w:t>basket</w:t>
+      </w:r>
+      <w:r>
+        <w:rPr>
+          <w:rFonts w:ascii="Consolas" w:eastAsia="Times New Roman" w:hAnsi="Consolas" w:cs="Times New Roman"/>
+          <w:color w:val="D4D4D4"/>
+          <w:sz w:val="21"/>
+          <w:szCs w:val="21"/>
+          <w:lang w:eastAsia="en-IN"/>
+        </w:rPr>
+        <w:t>,</w:t>
+      </w:r>
+    </w:p>
+    <w:p>
+      <w:pPr>
+        <w:shd w:val="clear" w:color="auto" w:fill="1E1E1E"/>
+        <w:spacing w:after="0" w:line="285" w:lineRule="atLeast"/>
+        <w:rPr>
+          <w:rFonts w:ascii="Consolas" w:eastAsia="Times New Roman" w:hAnsi="Consolas" w:cs="Times New Roman"/>
+          <w:color w:val="D4D4D4"/>
+          <w:sz w:val="21"/>
+          <w:szCs w:val="21"/>
+          <w:lang w:eastAsia="en-IN"/>
+        </w:rPr>
+      </w:pPr>
+      <w:r>
+        <w:rPr>
+          <w:rFonts w:ascii="Consolas" w:eastAsia="Times New Roman" w:hAnsi="Consolas" w:cs="Times New Roman"/>
+          <w:color w:val="D4D4D4"/>
+          <w:sz w:val="21"/>
+          <w:szCs w:val="21"/>
+          <w:lang w:eastAsia="en-IN"/>
+        </w:rPr>
+        <w:t xml:space="preserve">      </w:t>
+      </w:r>
+      <w:r>
+        <w:rPr>
+          <w:rFonts w:ascii="Consolas" w:eastAsia="Times New Roman" w:hAnsi="Consolas" w:cs="Times New Roman"/>
+          <w:color w:val="9CDCFE"/>
+          <w:sz w:val="21"/>
+          <w:szCs w:val="21"/>
+          <w:lang w:eastAsia="en-IN"/>
+        </w:rPr>
+        <w:t>amount:</w:t>
+      </w:r>
+      <w:r>
+        <w:rPr>
+          <w:rFonts w:ascii="Consolas" w:eastAsia="Times New Roman" w:hAnsi="Consolas" w:cs="Times New Roman"/>
+          <w:color w:val="D4D4D4"/>
+          <w:sz w:val="21"/>
+          <w:szCs w:val="21"/>
+          <w:lang w:eastAsia="en-IN"/>
+        </w:rPr>
+        <w:t xml:space="preserve"> </w:t>
+      </w:r>
+      <w:r>
+        <w:rPr>
+          <w:rFonts w:ascii="Consolas" w:eastAsia="Times New Roman" w:hAnsi="Consolas" w:cs="Times New Roman"/>
+          <w:color w:val="9CDCFE"/>
+          <w:sz w:val="21"/>
+          <w:szCs w:val="21"/>
+          <w:lang w:eastAsia="en-IN"/>
+        </w:rPr>
+        <w:t>paymentIntent</w:t>
+      </w:r>
+      <w:r>
+        <w:rPr>
+          <w:rFonts w:ascii="Consolas" w:eastAsia="Times New Roman" w:hAnsi="Consolas" w:cs="Times New Roman"/>
+          <w:color w:val="D4D4D4"/>
+          <w:sz w:val="21"/>
+          <w:szCs w:val="21"/>
+          <w:lang w:eastAsia="en-IN"/>
+        </w:rPr>
+        <w:t>.</w:t>
+      </w:r>
+      <w:r>
+        <w:rPr>
+          <w:rFonts w:ascii="Consolas" w:eastAsia="Times New Roman" w:hAnsi="Consolas" w:cs="Times New Roman"/>
+          <w:color w:val="9CDCFE"/>
+          <w:sz w:val="21"/>
+          <w:szCs w:val="21"/>
+          <w:lang w:eastAsia="en-IN"/>
+        </w:rPr>
+        <w:t>amount</w:t>
+      </w:r>
+      <w:r>
+        <w:rPr>
+          <w:rFonts w:ascii="Consolas" w:eastAsia="Times New Roman" w:hAnsi="Consolas" w:cs="Times New Roman"/>
+          <w:color w:val="D4D4D4"/>
+          <w:sz w:val="21"/>
+          <w:szCs w:val="21"/>
+          <w:lang w:eastAsia="en-IN"/>
+        </w:rPr>
+        <w:t>,</w:t>
+      </w:r>
+    </w:p>
+    <w:p>
+      <w:pPr>
+        <w:shd w:val="clear" w:color="auto" w:fill="1E1E1E"/>
+        <w:spacing w:after="0" w:line="285" w:lineRule="atLeast"/>
+        <w:rPr>
+          <w:rFonts w:ascii="Consolas" w:eastAsia="Times New Roman" w:hAnsi="Consolas" w:cs="Times New Roman"/>
+          <w:color w:val="D4D4D4"/>
+          <w:sz w:val="21"/>
+          <w:szCs w:val="21"/>
+          <w:lang w:eastAsia="en-IN"/>
+        </w:rPr>
+      </w:pPr>
+      <w:r>
+        <w:rPr>
+          <w:rFonts w:ascii="Consolas" w:eastAsia="Times New Roman" w:hAnsi="Consolas" w:cs="Times New Roman"/>
+          <w:color w:val="D4D4D4"/>
+          <w:sz w:val="21"/>
+          <w:szCs w:val="21"/>
+          <w:lang w:eastAsia="en-IN"/>
+        </w:rPr>
+        <w:t xml:space="preserve">      </w:t>
+      </w:r>
+      <w:r>
+        <w:rPr>
+          <w:rFonts w:ascii="Consolas" w:eastAsia="Times New Roman" w:hAnsi="Consolas" w:cs="Times New Roman"/>
+          <w:color w:val="9CDCFE"/>
+          <w:sz w:val="21"/>
+          <w:szCs w:val="21"/>
+          <w:lang w:eastAsia="en-IN"/>
+        </w:rPr>
+        <w:t>created:</w:t>
+      </w:r>
+      <w:r>
+        <w:rPr>
+          <w:rFonts w:ascii="Consolas" w:eastAsia="Times New Roman" w:hAnsi="Consolas" w:cs="Times New Roman"/>
+          <w:color w:val="D4D4D4"/>
+          <w:sz w:val="21"/>
+          <w:szCs w:val="21"/>
+          <w:lang w:eastAsia="en-IN"/>
+        </w:rPr>
+        <w:t xml:space="preserve"> </w:t>
+      </w:r>
+      <w:r>
+        <w:rPr>
+          <w:rFonts w:ascii="Consolas" w:eastAsia="Times New Roman" w:hAnsi="Consolas" w:cs="Times New Roman"/>
+          <w:color w:val="9CDCFE"/>
+          <w:sz w:val="21"/>
+          <w:szCs w:val="21"/>
+          <w:lang w:eastAsia="en-IN"/>
+        </w:rPr>
+        <w:t>paymentIntent</w:t>
+      </w:r>
+      <w:r>
+        <w:rPr>
+          <w:rFonts w:ascii="Consolas" w:eastAsia="Times New Roman" w:hAnsi="Consolas" w:cs="Times New Roman"/>
+          <w:color w:val="D4D4D4"/>
+          <w:sz w:val="21"/>
+          <w:szCs w:val="21"/>
+          <w:lang w:eastAsia="en-IN"/>
+        </w:rPr>
+        <w:t>.</w:t>
+      </w:r>
+      <w:r>
+        <w:rPr>
+          <w:rFonts w:ascii="Consolas" w:eastAsia="Times New Roman" w:hAnsi="Consolas" w:cs="Times New Roman"/>
+          <w:color w:val="9CDCFE"/>
+          <w:sz w:val="21"/>
+          <w:szCs w:val="21"/>
+          <w:lang w:eastAsia="en-IN"/>
+        </w:rPr>
+        <w:t>created</w:t>
+      </w:r>
+    </w:p>
+    <w:p>
+      <w:pPr>
+        <w:shd w:val="clear" w:color="auto" w:fill="1E1E1E"/>
+        <w:spacing w:after="0" w:line="285" w:lineRule="atLeast"/>
+        <w:rPr>
+          <w:rFonts w:ascii="Consolas" w:eastAsia="Times New Roman" w:hAnsi="Consolas" w:cs="Times New Roman"/>
+          <w:color w:val="D4D4D4"/>
+          <w:sz w:val="21"/>
+          <w:szCs w:val="21"/>
+          <w:lang w:eastAsia="en-IN"/>
+        </w:rPr>
+      </w:pPr>
+      <w:r>
+        <w:rPr>
+          <w:rFonts w:ascii="Consolas" w:eastAsia="Times New Roman" w:hAnsi="Consolas" w:cs="Times New Roman"/>
+          <w:color w:val="D4D4D4"/>
+          <w:sz w:val="21"/>
+          <w:szCs w:val="21"/>
+          <w:lang w:eastAsia="en-IN"/>
+        </w:rPr>
+        <w:t>  })</w:t>
       </w:r>
     </w:p>
     <w:p/>
     <w:p>
       <w:r>
-        <w:t>To setup API we need 4 things</w:t>
-      </w:r>
-    </w:p>
-    <w:p>
-      <w:r>
-        <w:t xml:space="preserve">    1. App Configuration</w:t>
-      </w:r>
-    </w:p>
-    <w:p>
-      <w:r>
-        <w:t xml:space="preserve">    2. </w:t>
-      </w:r>
-      <w:proofErr w:type="spellStart"/>
-      <w:r>
-        <w:t>Middlewares</w:t>
-      </w:r>
-      <w:proofErr w:type="spellEnd"/>
-    </w:p>
-    <w:p>
-      <w:r>
-        <w:t xml:space="preserve">    3. API Routes</w:t>
-      </w:r>
-    </w:p>
-    <w:p>
-      <w:r>
-        <w:t xml:space="preserve">    4. Listen Command</w:t>
-      </w:r>
-    </w:p>
+        <w:t>This is how we reach into the data base</w:t>
+      </w:r>
+    </w:p>
+    <w:p>
+      <w:pPr>
+        <w:pStyle w:val="ListParagraph"/>
+        <w:numPr>
+          <w:ilvl w:val="0"/>
+          <w:numId w:val="7"/>
+        </w:numPr>
+      </w:pPr>
+      <w:r>
+        <w:t xml:space="preserve">Accessing </w:t>
+      </w:r>
+      <w:r>
+        <w:rPr>
+          <w:b/>
+          <w:bCs/>
+        </w:rPr>
+        <w:t>user</w:t>
+      </w:r>
+      <w:r>
+        <w:rPr>
+          <w:b/>
+          <w:bCs/>
+        </w:rPr>
+        <w:t xml:space="preserve"> </w:t>
+      </w:r>
+      <w:r>
+        <w:t>collection</w:t>
+      </w:r>
+    </w:p>
+    <w:p>
+      <w:pPr>
+        <w:pStyle w:val="ListParagraph"/>
+        <w:numPr>
+          <w:ilvl w:val="0"/>
+          <w:numId w:val="7"/>
+        </w:numPr>
+      </w:pPr>
+      <w:r>
+        <w:t xml:space="preserve">Reaching specific user using </w:t>
+      </w:r>
+      <w:r>
+        <w:rPr>
+          <w:b/>
+          <w:bCs/>
+        </w:rPr>
+        <w:t>user</w:t>
+      </w:r>
+      <w:r>
+        <w:rPr>
+          <w:b/>
+          <w:bCs/>
+        </w:rPr>
+        <w:t xml:space="preserve"> </w:t>
+      </w:r>
+      <w:r>
+        <w:rPr>
+          <w:b/>
+          <w:bCs/>
+        </w:rPr>
+        <w:t>id</w:t>
+      </w:r>
+    </w:p>
+    <w:p>
+      <w:pPr>
+        <w:pStyle w:val="ListParagraph"/>
+        <w:numPr>
+          <w:ilvl w:val="0"/>
+          <w:numId w:val="7"/>
+        </w:numPr>
+      </w:pPr>
+      <w:r>
+        <w:t xml:space="preserve">Accessing </w:t>
+      </w:r>
+      <w:r>
+        <w:rPr>
+          <w:b/>
+          <w:bCs/>
+        </w:rPr>
+        <w:t>orders</w:t>
+      </w:r>
+      <w:r>
+        <w:rPr>
+          <w:b/>
+          <w:bCs/>
+        </w:rPr>
+        <w:t xml:space="preserve"> </w:t>
+      </w:r>
+      <w:r>
+        <w:t>collection</w:t>
+      </w:r>
+    </w:p>
+    <w:p>
+      <w:pPr>
+        <w:pStyle w:val="ListParagraph"/>
+        <w:numPr>
+          <w:ilvl w:val="0"/>
+          <w:numId w:val="7"/>
+        </w:numPr>
+      </w:pPr>
+      <w:r>
+        <w:t xml:space="preserve">Reaching specific order using </w:t>
+      </w:r>
+      <w:r>
+        <w:rPr>
+          <w:b/>
+          <w:bCs/>
+        </w:rPr>
+        <w:t>payment id</w:t>
+      </w:r>
+    </w:p>
+    <w:p>
+      <w:pPr>
+        <w:pStyle w:val="ListParagraph"/>
+        <w:numPr>
+          <w:ilvl w:val="0"/>
+          <w:numId w:val="7"/>
+        </w:numPr>
+      </w:pPr>
+      <w:r>
+        <w:t xml:space="preserve">then setting data like </w:t>
+      </w:r>
+      <w:r>
+        <w:rPr>
+          <w:b/>
+          <w:bCs/>
+        </w:rPr>
+        <w:t>basket, amount, created date</w:t>
+      </w:r>
+    </w:p>
+    <w:p>
+      <w:r>
+        <w:t>if there is no existing order it will create a new one using payment id as reference</w:t>
+      </w:r>
+    </w:p>
+    <w:p/>
+    <w:p>
+      <w:pPr>
+        <w:rPr>
+          <w:b/>
+          <w:bCs/>
+          <w:sz w:val="32"/>
+          <w:szCs w:val="32"/>
+        </w:rPr>
+      </w:pPr>
+      <w:r>
+        <w:rPr>
+          <w:b/>
+          <w:bCs/>
+          <w:sz w:val="32"/>
+          <w:szCs w:val="32"/>
+        </w:rPr>
+        <w:t>Order Page rendering with order details</w:t>
+      </w:r>
+    </w:p>
+    <w:p>
+      <w:r>
+        <w:t>Once payment is successful, it will navigate to orders page</w:t>
+      </w:r>
+    </w:p>
+    <w:p>
+      <w:r>
+        <w:t>In the orders page using useEffect() hook data is queried from firestore db and updated in a local orders state</w:t>
+      </w:r>
+    </w:p>
+    <w:p>
+      <w:r>
+        <w:t>Then, using a separate Order Component, all the order will be displayed based on logged in user</w:t>
+      </w:r>
+    </w:p>
+    <w:p>
+      <w:r>
+        <w:t>Dependenc</w:t>
+      </w:r>
+      <w:r>
+        <w:t>y for frontend component</w:t>
+      </w:r>
+    </w:p>
+    <w:p>
+      <w:r>
+        <w:t xml:space="preserve">Moment – </w:t>
+      </w:r>
+      <w:r>
+        <w:t>its library for parsing any time stamps</w:t>
+      </w:r>
+    </w:p>
+    <w:p>
+      <w:r>
+        <w:t>npm install moment</w:t>
+      </w:r>
+    </w:p>
+    <w:p/>
     <w:p/>
     <w:p/>
     <w:p/>
@@ -2906,6 +3579,95 @@
     </w:lvl>
   </w:abstractNum>
   <w:abstractNum w:abstractNumId="3" w15:restartNumberingAfterBreak="0">
+    <w:nsid w:val="44633A14"/>
+    <w:multiLevelType w:val="hybridMultilevel"/>
+    <w:tmpl w:val="33DE3888"/>
+    <w:lvl w:ilvl="0" w:tplc="A2681E50">
+      <w:start w:val="1"/>
+      <w:numFmt w:val="decimal"/>
+      <w:lvlText w:val="%1."/>
+      <w:lvlJc w:val="left"/>
+      <w:pPr>
+        <w:ind w:left="720" w:hanging="360"/>
+      </w:pPr>
+      <w:rPr>
+        <w:rFonts w:hint="default"/>
+      </w:rPr>
+    </w:lvl>
+    <w:lvl w:ilvl="1" w:tplc="40090019" w:tentative="1">
+      <w:start w:val="1"/>
+      <w:numFmt w:val="lowerLetter"/>
+      <w:lvlText w:val="%2."/>
+      <w:lvlJc w:val="left"/>
+      <w:pPr>
+        <w:ind w:left="1440" w:hanging="360"/>
+      </w:pPr>
+    </w:lvl>
+    <w:lvl w:ilvl="2" w:tplc="4009001B" w:tentative="1">
+      <w:start w:val="1"/>
+      <w:numFmt w:val="lowerRoman"/>
+      <w:lvlText w:val="%3."/>
+      <w:lvlJc w:val="right"/>
+      <w:pPr>
+        <w:ind w:left="2160" w:hanging="180"/>
+      </w:pPr>
+    </w:lvl>
+    <w:lvl w:ilvl="3" w:tplc="4009000F" w:tentative="1">
+      <w:start w:val="1"/>
+      <w:numFmt w:val="decimal"/>
+      <w:lvlText w:val="%4."/>
+      <w:lvlJc w:val="left"/>
+      <w:pPr>
+        <w:ind w:left="2880" w:hanging="360"/>
+      </w:pPr>
+    </w:lvl>
+    <w:lvl w:ilvl="4" w:tplc="40090019" w:tentative="1">
+      <w:start w:val="1"/>
+      <w:numFmt w:val="lowerLetter"/>
+      <w:lvlText w:val="%5."/>
+      <w:lvlJc w:val="left"/>
+      <w:pPr>
+        <w:ind w:left="3600" w:hanging="360"/>
+      </w:pPr>
+    </w:lvl>
+    <w:lvl w:ilvl="5" w:tplc="4009001B" w:tentative="1">
+      <w:start w:val="1"/>
+      <w:numFmt w:val="lowerRoman"/>
+      <w:lvlText w:val="%6."/>
+      <w:lvlJc w:val="right"/>
+      <w:pPr>
+        <w:ind w:left="4320" w:hanging="180"/>
+      </w:pPr>
+    </w:lvl>
+    <w:lvl w:ilvl="6" w:tplc="4009000F" w:tentative="1">
+      <w:start w:val="1"/>
+      <w:numFmt w:val="decimal"/>
+      <w:lvlText w:val="%7."/>
+      <w:lvlJc w:val="left"/>
+      <w:pPr>
+        <w:ind w:left="5040" w:hanging="360"/>
+      </w:pPr>
+    </w:lvl>
+    <w:lvl w:ilvl="7" w:tplc="40090019" w:tentative="1">
+      <w:start w:val="1"/>
+      <w:numFmt w:val="lowerLetter"/>
+      <w:lvlText w:val="%8."/>
+      <w:lvlJc w:val="left"/>
+      <w:pPr>
+        <w:ind w:left="5760" w:hanging="360"/>
+      </w:pPr>
+    </w:lvl>
+    <w:lvl w:ilvl="8" w:tplc="4009001B" w:tentative="1">
+      <w:start w:val="1"/>
+      <w:numFmt w:val="lowerRoman"/>
+      <w:lvlText w:val="%9."/>
+      <w:lvlJc w:val="right"/>
+      <w:pPr>
+        <w:ind w:left="6480" w:hanging="180"/>
+      </w:pPr>
+    </w:lvl>
+  </w:abstractNum>
+  <w:abstractNum w:abstractNumId="4" w15:restartNumberingAfterBreak="0">
     <w:nsid w:val="55624CA1"/>
     <w:multiLevelType w:val="hybridMultilevel"/>
     <w:tmpl w:val="F2B0F20E"/>
@@ -2994,7 +3756,7 @@
       </w:pPr>
     </w:lvl>
   </w:abstractNum>
-  <w:abstractNum w:abstractNumId="4" w15:restartNumberingAfterBreak="0">
+  <w:abstractNum w:abstractNumId="5" w15:restartNumberingAfterBreak="0">
     <w:nsid w:val="61AF378C"/>
     <w:multiLevelType w:val="hybridMultilevel"/>
     <w:tmpl w:val="35A69402"/>
@@ -3083,7 +3845,7 @@
       </w:pPr>
     </w:lvl>
   </w:abstractNum>
-  <w:abstractNum w:abstractNumId="5" w15:restartNumberingAfterBreak="0">
+  <w:abstractNum w:abstractNumId="6" w15:restartNumberingAfterBreak="0">
     <w:nsid w:val="70E5601D"/>
     <w:multiLevelType w:val="hybridMultilevel"/>
     <w:tmpl w:val="73F02076"/>
@@ -3173,7 +3935,7 @@
     </w:lvl>
   </w:abstractNum>
   <w:num w:numId="1" w16cid:durableId="1273854812">
-    <w:abstractNumId w:val="4"/>
+    <w:abstractNumId w:val="5"/>
   </w:num>
   <w:num w:numId="2" w16cid:durableId="313804158">
     <w:abstractNumId w:val="2"/>
@@ -3185,10 +3947,13 @@
     <w:abstractNumId w:val="0"/>
   </w:num>
   <w:num w:numId="5" w16cid:durableId="1298532821">
-    <w:abstractNumId w:val="3"/>
+    <w:abstractNumId w:val="4"/>
   </w:num>
   <w:num w:numId="6" w16cid:durableId="280840525">
-    <w:abstractNumId w:val="5"/>
+    <w:abstractNumId w:val="6"/>
+  </w:num>
+  <w:num w:numId="7" w16cid:durableId="1814298885">
+    <w:abstractNumId w:val="3"/>
   </w:num>
 </w:numbering>
 </file>

</xml_diff>